<commit_message>
Add notes / questions
</commit_message>
<xml_diff>
--- a/docx/автоР/Отзыв на автореферат Захарова.docx
+++ b/docx/автоР/Отзыв на автореферат Захарова.docx
@@ -1,10 +1,11 @@
 
 <file path=word/document.xml><?xml version="1.0" encoding="utf-8"?>
-<w:document xmlns:wpc="http://schemas.microsoft.com/office/word/2010/wordprocessingCanvas" xmlns:cx="http://schemas.microsoft.com/office/drawing/2014/chartex" xmlns:mc="http://schemas.openxmlformats.org/markup-compatibility/2006" xmlns:o="urn:schemas-microsoft-com:office:office" xmlns:r="http://schemas.openxmlformats.org/officeDocument/2006/relationships" xmlns:m="http://schemas.openxmlformats.org/officeDocument/2006/math" xmlns:v="urn:schemas-microsoft-com:vml" xmlns:wp14="http://schemas.microsoft.com/office/word/2010/wordprocessingDrawing" xmlns:wp="http://schemas.openxmlformats.org/drawingml/2006/wordprocessingDrawing" xmlns:w10="urn:schemas-microsoft-com:office:word" xmlns:w="http://schemas.openxmlformats.org/wordprocessingml/2006/main" xmlns:w14="http://schemas.microsoft.com/office/word/2010/wordml" xmlns:w15="http://schemas.microsoft.com/office/word/2012/wordml" xmlns:w16se="http://schemas.microsoft.com/office/word/2015/wordml/symex" xmlns:wpg="http://schemas.microsoft.com/office/word/2010/wordprocessingGroup" xmlns:wpi="http://schemas.microsoft.com/office/word/2010/wordprocessingInk" xmlns:wne="http://schemas.microsoft.com/office/word/2006/wordml" xmlns:wps="http://schemas.microsoft.com/office/word/2010/wordprocessingShape" mc:Ignorable="w14 w15 w16se wp14">
+<w:document xmlns:wpc="http://schemas.microsoft.com/office/word/2010/wordprocessingCanvas" xmlns:cx="http://schemas.microsoft.com/office/drawing/2014/chartex" xmlns:cx1="http://schemas.microsoft.com/office/drawing/2015/9/8/chartex" xmlns:cx2="http://schemas.microsoft.com/office/drawing/2015/10/21/chartex" xmlns:cx3="http://schemas.microsoft.com/office/drawing/2016/5/9/chartex" xmlns:cx4="http://schemas.microsoft.com/office/drawing/2016/5/10/chartex" xmlns:cx5="http://schemas.microsoft.com/office/drawing/2016/5/11/chartex" xmlns:cx6="http://schemas.microsoft.com/office/drawing/2016/5/12/chartex" xmlns:cx7="http://schemas.microsoft.com/office/drawing/2016/5/13/chartex" xmlns:cx8="http://schemas.microsoft.com/office/drawing/2016/5/14/chartex" xmlns:mc="http://schemas.openxmlformats.org/markup-compatibility/2006" xmlns:aink="http://schemas.microsoft.com/office/drawing/2016/ink" xmlns:am3d="http://schemas.microsoft.com/office/drawing/2017/model3d" xmlns:o="urn:schemas-microsoft-com:office:office" xmlns:r="http://schemas.openxmlformats.org/officeDocument/2006/relationships" xmlns:m="http://schemas.openxmlformats.org/officeDocument/2006/math" xmlns:v="urn:schemas-microsoft-com:vml" xmlns:wp14="http://schemas.microsoft.com/office/word/2010/wordprocessingDrawing" xmlns:wp="http://schemas.openxmlformats.org/drawingml/2006/wordprocessingDrawing" xmlns:w10="urn:schemas-microsoft-com:office:word" xmlns:w="http://schemas.openxmlformats.org/wordprocessingml/2006/main" xmlns:w14="http://schemas.microsoft.com/office/word/2010/wordml" xmlns:w15="http://schemas.microsoft.com/office/word/2012/wordml" xmlns:w16cex="http://schemas.microsoft.com/office/word/2018/wordml/cex" xmlns:w16cid="http://schemas.microsoft.com/office/word/2016/wordml/cid" xmlns:w16="http://schemas.microsoft.com/office/word/2018/wordml" xmlns:w16sdtdh="http://schemas.microsoft.com/office/word/2020/wordml/sdtdatahash" xmlns:w16se="http://schemas.microsoft.com/office/word/2015/wordml/symex" xmlns:wpg="http://schemas.microsoft.com/office/word/2010/wordprocessingGroup" xmlns:wpi="http://schemas.microsoft.com/office/word/2010/wordprocessingInk" xmlns:wne="http://schemas.microsoft.com/office/word/2006/wordml" xmlns:wps="http://schemas.microsoft.com/office/word/2010/wordprocessingShape" mc:Ignorable="w14 w15 w16se w16cid w16 w16cex w16sdtdh wp14">
   <w:body>
     <w:p>
       <w:pPr>
         <w:pStyle w:val="a3"/>
+        <w:spacing w:after="120" w:line="312" w:lineRule="auto"/>
         <w:jc w:val="center"/>
         <w:rPr>
           <w:rFonts w:ascii="Times New Roman" w:hAnsi="Times New Roman" w:cs="Times New Roman"/>
@@ -31,6 +32,7 @@
     </w:p>
     <w:p>
       <w:pPr>
+        <w:spacing w:line="312" w:lineRule="auto"/>
         <w:ind w:left="567" w:right="567"/>
         <w:jc w:val="center"/>
         <w:rPr>
@@ -173,7 +175,7 @@
     </w:p>
     <w:p>
       <w:pPr>
-        <w:spacing w:after="80"/>
+        <w:spacing w:after="80" w:line="312" w:lineRule="auto"/>
         <w:ind w:firstLine="708"/>
         <w:jc w:val="both"/>
         <w:rPr>
@@ -406,30 +408,12 @@
           <w:sz w:val="26"/>
           <w:szCs w:val="26"/>
         </w:rPr>
-        <w:t xml:space="preserve">ся на эвристические и </w:t>
-      </w:r>
-      <w:proofErr w:type="spellStart"/>
-      <w:r>
-        <w:rPr>
-          <w:rFonts w:ascii="Times New Roman" w:hAnsi="Times New Roman" w:cs="Times New Roman"/>
-          <w:sz w:val="26"/>
-          <w:szCs w:val="26"/>
-        </w:rPr>
-        <w:t>метаэвристические</w:t>
-      </w:r>
-      <w:proofErr w:type="spellEnd"/>
-      <w:r>
-        <w:rPr>
-          <w:rFonts w:ascii="Times New Roman" w:hAnsi="Times New Roman" w:cs="Times New Roman"/>
-          <w:sz w:val="26"/>
-          <w:szCs w:val="26"/>
-        </w:rPr>
-        <w:t xml:space="preserve"> подходы.</w:t>
-      </w:r>
-    </w:p>
-    <w:p>
-      <w:pPr>
-        <w:spacing w:after="80"/>
+        <w:t>ся на эвристические и метаэвристические подходы.</w:t>
+      </w:r>
+    </w:p>
+    <w:p>
+      <w:pPr>
+        <w:spacing w:after="80" w:line="312" w:lineRule="auto"/>
         <w:ind w:firstLine="708"/>
         <w:jc w:val="both"/>
         <w:rPr>
@@ -473,7 +457,7 @@
     </w:p>
     <w:p>
       <w:pPr>
-        <w:spacing w:after="80"/>
+        <w:spacing w:after="80" w:line="312" w:lineRule="auto"/>
         <w:ind w:firstLine="708"/>
         <w:jc w:val="both"/>
         <w:rPr>
@@ -493,7 +477,7 @@
     </w:p>
     <w:p>
       <w:pPr>
-        <w:spacing w:after="80"/>
+        <w:spacing w:after="80" w:line="312" w:lineRule="auto"/>
         <w:ind w:firstLine="708"/>
         <w:jc w:val="both"/>
         <w:rPr>
@@ -508,6 +492,7 @@
           <w:sz w:val="26"/>
           <w:szCs w:val="26"/>
         </w:rPr>
+        <w:lastRenderedPageBreak/>
         <w:t xml:space="preserve">Основные результаты исследования отражены в </w:t>
       </w:r>
       <w:r>
@@ -516,25 +501,7 @@
           <w:sz w:val="26"/>
           <w:szCs w:val="26"/>
         </w:rPr>
-        <w:t xml:space="preserve">18 публикациях, среди которых 9 научных работ в журналах, определённых ВАК и Аттестационным советом </w:t>
-      </w:r>
-      <w:proofErr w:type="spellStart"/>
-      <w:r>
-        <w:rPr>
-          <w:rFonts w:ascii="Times New Roman" w:hAnsi="Times New Roman" w:cs="Times New Roman"/>
-          <w:sz w:val="26"/>
-          <w:szCs w:val="26"/>
-        </w:rPr>
-        <w:t>УрФУ</w:t>
-      </w:r>
-      <w:proofErr w:type="spellEnd"/>
-      <w:r>
-        <w:rPr>
-          <w:rFonts w:ascii="Times New Roman" w:hAnsi="Times New Roman" w:cs="Times New Roman"/>
-          <w:sz w:val="26"/>
-          <w:szCs w:val="26"/>
-        </w:rPr>
-        <w:t xml:space="preserve">, </w:t>
+        <w:t xml:space="preserve">18 публикациях, среди которых 9 научных работ в журналах, определённых ВАК и Аттестационным советом УрФУ, </w:t>
       </w:r>
       <w:r>
         <w:rPr>
@@ -560,7 +527,6 @@
         </w:rPr>
         <w:t xml:space="preserve"> 8 статей в журналах, индексируемых в международных базах </w:t>
       </w:r>
-      <w:proofErr w:type="spellStart"/>
       <w:r>
         <w:rPr>
           <w:rFonts w:ascii="Times New Roman" w:hAnsi="Times New Roman" w:cs="Times New Roman"/>
@@ -570,7 +536,6 @@
         </w:rPr>
         <w:t>WoS</w:t>
       </w:r>
-      <w:proofErr w:type="spellEnd"/>
       <w:r>
         <w:rPr>
           <w:rFonts w:ascii="Times New Roman" w:hAnsi="Times New Roman" w:cs="Times New Roman"/>
@@ -599,7 +564,7 @@
     </w:p>
     <w:p>
       <w:pPr>
-        <w:spacing w:after="80"/>
+        <w:spacing w:after="80" w:line="312" w:lineRule="auto"/>
         <w:ind w:firstLine="708"/>
         <w:jc w:val="both"/>
         <w:rPr>
@@ -638,16 +603,7 @@
           <w:sz w:val="26"/>
           <w:szCs w:val="26"/>
         </w:rPr>
-        <w:t xml:space="preserve">Результаты диссертационной работы также используются в </w:t>
-      </w:r>
-      <w:r>
-        <w:rPr>
-          <w:rFonts w:ascii="Times New Roman" w:hAnsi="Times New Roman" w:cs="Times New Roman"/>
-          <w:sz w:val="26"/>
-          <w:szCs w:val="26"/>
-        </w:rPr>
-        <w:lastRenderedPageBreak/>
-        <w:t xml:space="preserve">образовательном процессе ФГАОУ ВО «Уральский федеральный университет имени первого Президента России Б. Н. Ельцина». </w:t>
+        <w:t xml:space="preserve">Результаты диссертационной работы также используются в образовательном процессе ФГАОУ ВО «Уральский федеральный университет имени первого Президента России Б. Н. Ельцина». </w:t>
       </w:r>
       <w:r>
         <w:rPr>
@@ -660,7 +616,7 @@
     </w:p>
     <w:p>
       <w:pPr>
-        <w:spacing w:after="80"/>
+        <w:spacing w:after="80" w:line="312" w:lineRule="auto"/>
         <w:ind w:firstLine="708"/>
         <w:jc w:val="both"/>
         <w:rPr>
@@ -675,12 +631,166 @@
           <w:sz w:val="26"/>
           <w:szCs w:val="26"/>
         </w:rPr>
-        <w:t>Замечаний по автореферату нет.</w:t>
-      </w:r>
-    </w:p>
-    <w:p>
-      <w:pPr>
-        <w:spacing w:after="80"/>
+        <w:t>По автореферату имеются следующие в</w:t>
+      </w:r>
+      <w:r>
+        <w:rPr>
+          <w:rFonts w:ascii="Times New Roman" w:hAnsi="Times New Roman" w:cs="Times New Roman"/>
+          <w:sz w:val="26"/>
+          <w:szCs w:val="26"/>
+        </w:rPr>
+        <w:t>опросы и замечания:</w:t>
+      </w:r>
+    </w:p>
+    <w:p>
+      <w:pPr>
+        <w:pStyle w:val="a9"/>
+        <w:numPr>
+          <w:ilvl w:val="0"/>
+          <w:numId w:val="4"/>
+        </w:numPr>
+        <w:spacing w:after="80" w:line="312" w:lineRule="auto"/>
+        <w:jc w:val="both"/>
+        <w:rPr>
+          <w:rFonts w:ascii="Times New Roman" w:hAnsi="Times New Roman" w:cs="Times New Roman"/>
+          <w:sz w:val="26"/>
+          <w:szCs w:val="26"/>
+        </w:rPr>
+      </w:pPr>
+      <w:r>
+        <w:rPr>
+          <w:rFonts w:ascii="Times New Roman" w:hAnsi="Times New Roman" w:cs="Times New Roman"/>
+          <w:sz w:val="26"/>
+          <w:szCs w:val="26"/>
+        </w:rPr>
+        <w:t xml:space="preserve">На рис. 2 на стр. 10 упомянута </w:t>
+      </w:r>
+      <w:r>
+        <w:rPr>
+          <w:rFonts w:ascii="Times New Roman" w:hAnsi="Times New Roman" w:cs="Times New Roman"/>
+          <w:sz w:val="26"/>
+          <w:szCs w:val="26"/>
+        </w:rPr>
+        <w:t xml:space="preserve">классическая </w:t>
+      </w:r>
+      <w:r>
+        <w:rPr>
+          <w:rFonts w:ascii="Times New Roman" w:hAnsi="Times New Roman" w:cs="Times New Roman"/>
+          <w:sz w:val="26"/>
+          <w:szCs w:val="26"/>
+        </w:rPr>
+        <w:t xml:space="preserve">задача коммивояжера </w:t>
+      </w:r>
+      <w:r>
+        <w:rPr>
+          <w:rFonts w:ascii="Times New Roman" w:hAnsi="Times New Roman" w:cs="Times New Roman"/>
+          <w:sz w:val="26"/>
+          <w:szCs w:val="26"/>
+          <w:lang w:val="en-US"/>
+        </w:rPr>
+        <w:t>TSP</w:t>
+      </w:r>
+      <w:r>
+        <w:rPr>
+          <w:rFonts w:ascii="Times New Roman" w:hAnsi="Times New Roman" w:cs="Times New Roman"/>
+          <w:sz w:val="26"/>
+          <w:szCs w:val="26"/>
+        </w:rPr>
+        <w:t xml:space="preserve"> </w:t>
+      </w:r>
+      <w:r>
+        <w:rPr>
+          <w:rFonts w:ascii="Times New Roman" w:hAnsi="Times New Roman" w:cs="Times New Roman"/>
+          <w:sz w:val="26"/>
+          <w:szCs w:val="26"/>
+        </w:rPr>
+        <w:t xml:space="preserve">как один из частных случаев задачи резки, хотя как правило последняя сводится к обобщённой задаче коммивояжера </w:t>
+      </w:r>
+      <w:r>
+        <w:rPr>
+          <w:rFonts w:ascii="Times New Roman" w:hAnsi="Times New Roman" w:cs="Times New Roman"/>
+          <w:sz w:val="26"/>
+          <w:szCs w:val="26"/>
+          <w:lang w:val="en-US"/>
+        </w:rPr>
+        <w:t>GTSP</w:t>
+      </w:r>
+      <w:r>
+        <w:rPr>
+          <w:rFonts w:ascii="Times New Roman" w:hAnsi="Times New Roman" w:cs="Times New Roman"/>
+          <w:sz w:val="26"/>
+          <w:szCs w:val="26"/>
+        </w:rPr>
+        <w:t>. Каким образом простая задача коммивояжера может применяться для поиска оптимального решения задачи маршрутизации режущего инструмента?</w:t>
+      </w:r>
+    </w:p>
+    <w:p>
+      <w:pPr>
+        <w:pStyle w:val="a9"/>
+        <w:numPr>
+          <w:ilvl w:val="0"/>
+          <w:numId w:val="4"/>
+        </w:numPr>
+        <w:spacing w:after="80" w:line="312" w:lineRule="auto"/>
+        <w:jc w:val="both"/>
+        <w:rPr>
+          <w:rFonts w:ascii="Times New Roman" w:hAnsi="Times New Roman" w:cs="Times New Roman"/>
+          <w:sz w:val="26"/>
+          <w:szCs w:val="26"/>
+        </w:rPr>
+      </w:pPr>
+      <w:r>
+        <w:rPr>
+          <w:rFonts w:ascii="Times New Roman" w:hAnsi="Times New Roman" w:cs="Times New Roman"/>
+          <w:sz w:val="26"/>
+          <w:szCs w:val="26"/>
+        </w:rPr>
+        <w:t xml:space="preserve">Легко понять, как использование ограничения предшествования сокращает время счёта для алгоритма главы три, не использующего дискретизацию контуров. Из текста автореферата не вполне </w:t>
+      </w:r>
+      <w:r>
+        <w:rPr>
+          <w:rFonts w:ascii="Times New Roman" w:hAnsi="Times New Roman" w:cs="Times New Roman"/>
+          <w:sz w:val="26"/>
+          <w:szCs w:val="26"/>
+        </w:rPr>
+        <w:t>ясно</w:t>
+      </w:r>
+      <w:r>
+        <w:rPr>
+          <w:rFonts w:ascii="Times New Roman" w:hAnsi="Times New Roman" w:cs="Times New Roman"/>
+          <w:sz w:val="26"/>
+          <w:szCs w:val="26"/>
+        </w:rPr>
+        <w:t>, как аналогичный эффект достигается для алгоритма ветвей и границ второй главы.</w:t>
+      </w:r>
+    </w:p>
+    <w:p>
+      <w:pPr>
+        <w:pStyle w:val="a9"/>
+        <w:numPr>
+          <w:ilvl w:val="0"/>
+          <w:numId w:val="4"/>
+        </w:numPr>
+        <w:spacing w:after="80" w:line="312" w:lineRule="auto"/>
+        <w:jc w:val="both"/>
+        <w:rPr>
+          <w:rFonts w:ascii="Times New Roman" w:hAnsi="Times New Roman" w:cs="Times New Roman"/>
+          <w:sz w:val="26"/>
+          <w:szCs w:val="26"/>
+        </w:rPr>
+      </w:pPr>
+      <w:r>
+        <w:rPr>
+          <w:rFonts w:ascii="Times New Roman" w:hAnsi="Times New Roman" w:cs="Times New Roman"/>
+          <w:sz w:val="26"/>
+          <w:szCs w:val="26"/>
+        </w:rPr>
+        <w:t>В табл. 2 на стр. 15 приводится время счёта всех тестируемых алгоритмов главы 2, а в табл. 3 на стр. 18 время счёта алгоритмов главы 3 – нет. Хотелось бы получить представление о сравнительном быстродействии реализованных в диссертационной работе алгоритмов.</w:t>
+      </w:r>
+    </w:p>
+    <w:p>
+      <w:pPr>
+        <w:spacing w:after="80" w:line="312" w:lineRule="auto"/>
         <w:ind w:firstLine="708"/>
         <w:jc w:val="both"/>
         <w:rPr>
@@ -695,6 +805,14 @@
           <w:sz w:val="26"/>
           <w:szCs w:val="26"/>
         </w:rPr>
+        <w:t xml:space="preserve">Изложенные вопросы и замечания не снижают ценности работы. </w:t>
+      </w:r>
+      <w:r>
+        <w:rPr>
+          <w:rFonts w:ascii="Times New Roman" w:hAnsi="Times New Roman" w:cs="Times New Roman"/>
+          <w:sz w:val="26"/>
+          <w:szCs w:val="26"/>
+        </w:rPr>
         <w:t>Считаю, что д</w:t>
       </w:r>
       <w:r>
@@ -775,18 +893,8 @@
           <w:sz w:val="26"/>
           <w:szCs w:val="26"/>
         </w:rPr>
-        <w:t xml:space="preserve">Положения о присуждении ученых степеней в </w:t>
-      </w:r>
-      <w:proofErr w:type="spellStart"/>
-      <w:r>
-        <w:rPr>
-          <w:rFonts w:ascii="Times New Roman" w:hAnsi="Times New Roman" w:cs="Times New Roman"/>
-          <w:sz w:val="26"/>
-          <w:szCs w:val="26"/>
-        </w:rPr>
-        <w:t>УрФУ</w:t>
-      </w:r>
-      <w:proofErr w:type="spellEnd"/>
+        <w:t>Положения о присуждении ученых степеней в УрФУ</w:t>
+      </w:r>
       <w:r>
         <w:rPr>
           <w:rFonts w:ascii="Times New Roman" w:hAnsi="Times New Roman" w:cs="Times New Roman"/>
@@ -817,12 +925,21 @@
           <w:sz w:val="26"/>
           <w:szCs w:val="26"/>
         </w:rPr>
-        <w:t>ния ученой степени кандидата технических наук по специальности 05.13.12 – Системы автоматизации проектирования (промышленность).</w:t>
-      </w:r>
-    </w:p>
-    <w:p>
-      <w:pPr>
-        <w:spacing w:after="80"/>
+        <w:t xml:space="preserve">ния ученой степени кандидата </w:t>
+      </w:r>
+      <w:r>
+        <w:rPr>
+          <w:rFonts w:ascii="Times New Roman" w:hAnsi="Times New Roman" w:cs="Times New Roman"/>
+          <w:sz w:val="26"/>
+          <w:szCs w:val="26"/>
+        </w:rPr>
+        <w:lastRenderedPageBreak/>
+        <w:t>технических наук по специальности 05.13.12 – Системы автоматизации проектирования (промышленность).</w:t>
+      </w:r>
+    </w:p>
+    <w:p>
+      <w:pPr>
+        <w:spacing w:after="80" w:line="312" w:lineRule="auto"/>
         <w:ind w:firstLine="708"/>
         <w:jc w:val="both"/>
         <w:rPr>
@@ -834,7 +951,7 @@
     </w:p>
     <w:p>
       <w:pPr>
-        <w:spacing w:after="80"/>
+        <w:spacing w:after="80" w:line="312" w:lineRule="auto"/>
         <w:ind w:firstLine="708"/>
         <w:jc w:val="both"/>
         <w:rPr>
@@ -846,7 +963,72 @@
     </w:p>
     <w:p>
       <w:pPr>
-        <w:spacing w:after="80"/>
+        <w:spacing w:after="80" w:line="312" w:lineRule="auto"/>
+        <w:ind w:right="1700"/>
+        <w:rPr>
+          <w:rFonts w:ascii="Times New Roman" w:hAnsi="Times New Roman" w:cs="Times New Roman"/>
+          <w:sz w:val="26"/>
+          <w:szCs w:val="26"/>
+        </w:rPr>
+      </w:pPr>
+      <w:r>
+        <w:rPr>
+          <w:rFonts w:ascii="Times New Roman" w:hAnsi="Times New Roman" w:cs="Times New Roman"/>
+          <w:sz w:val="26"/>
+          <w:szCs w:val="26"/>
+        </w:rPr>
+        <w:t>Ведущий научный сотрудник научно-исследовательской части федерального государственного бюджетного образовательного учреждения высшего образования «Уральский государственный архитектурно-художественный университет»,</w:t>
+      </w:r>
+    </w:p>
+    <w:p>
+      <w:pPr>
+        <w:spacing w:after="80" w:line="312" w:lineRule="auto"/>
+        <w:rPr>
+          <w:rFonts w:ascii="Times New Roman" w:hAnsi="Times New Roman" w:cs="Times New Roman"/>
+          <w:sz w:val="26"/>
+          <w:szCs w:val="26"/>
+        </w:rPr>
+      </w:pPr>
+      <w:r>
+        <w:rPr>
+          <w:rFonts w:ascii="Times New Roman" w:hAnsi="Times New Roman" w:cs="Times New Roman"/>
+          <w:sz w:val="26"/>
+          <w:szCs w:val="26"/>
+        </w:rPr>
+        <w:t xml:space="preserve">кандидат технических наук (05.13.12 – Системы автоматизации проектирования), </w:t>
+      </w:r>
+      <w:r>
+        <w:rPr>
+          <w:rFonts w:ascii="Times New Roman" w:hAnsi="Times New Roman" w:cs="Times New Roman"/>
+          <w:sz w:val="26"/>
+          <w:szCs w:val="26"/>
+        </w:rPr>
+        <w:br/>
+        <w:t>доцент</w:t>
+      </w:r>
+    </w:p>
+    <w:p>
+      <w:pPr>
+        <w:spacing w:after="80" w:line="312" w:lineRule="auto"/>
+        <w:jc w:val="right"/>
+        <w:rPr>
+          <w:rFonts w:ascii="Times New Roman" w:hAnsi="Times New Roman" w:cs="Times New Roman"/>
+          <w:sz w:val="26"/>
+          <w:szCs w:val="26"/>
+        </w:rPr>
+      </w:pPr>
+      <w:r>
+        <w:rPr>
+          <w:rFonts w:ascii="Times New Roman" w:hAnsi="Times New Roman" w:cs="Times New Roman"/>
+          <w:sz w:val="26"/>
+          <w:szCs w:val="26"/>
+        </w:rPr>
+        <w:t>Захарова Галина Борисовна</w:t>
+      </w:r>
+    </w:p>
+    <w:p>
+      <w:pPr>
+        <w:spacing w:after="80" w:line="312" w:lineRule="auto"/>
         <w:ind w:firstLine="708"/>
         <w:jc w:val="both"/>
         <w:rPr>
@@ -855,11 +1037,58 @@
           <w:szCs w:val="26"/>
         </w:rPr>
       </w:pPr>
-    </w:p>
-    <w:p>
-      <w:pPr>
-        <w:spacing w:after="80"/>
-        <w:ind w:firstLine="708"/>
+      <w:r>
+        <w:rPr>
+          <w:rFonts w:ascii="Times New Roman" w:hAnsi="Times New Roman" w:cs="Times New Roman"/>
+          <w:sz w:val="26"/>
+          <w:szCs w:val="26"/>
+        </w:rPr>
+        <w:t>1</w:t>
+      </w:r>
+      <w:r>
+        <w:rPr>
+          <w:rFonts w:ascii="Times New Roman" w:hAnsi="Times New Roman" w:cs="Times New Roman"/>
+          <w:sz w:val="26"/>
+          <w:szCs w:val="26"/>
+        </w:rPr>
+        <w:t>5</w:t>
+      </w:r>
+      <w:r>
+        <w:rPr>
+          <w:rFonts w:ascii="Times New Roman" w:hAnsi="Times New Roman" w:cs="Times New Roman"/>
+          <w:sz w:val="26"/>
+          <w:szCs w:val="26"/>
+        </w:rPr>
+        <w:t>.</w:t>
+      </w:r>
+      <w:r>
+        <w:rPr>
+          <w:rFonts w:ascii="Times New Roman" w:hAnsi="Times New Roman" w:cs="Times New Roman"/>
+          <w:sz w:val="26"/>
+          <w:szCs w:val="26"/>
+        </w:rPr>
+        <w:t>02</w:t>
+      </w:r>
+      <w:r>
+        <w:rPr>
+          <w:rFonts w:ascii="Times New Roman" w:hAnsi="Times New Roman" w:cs="Times New Roman"/>
+          <w:sz w:val="26"/>
+          <w:szCs w:val="26"/>
+        </w:rPr>
+        <w:t>.202</w:t>
+      </w:r>
+      <w:r>
+        <w:rPr>
+          <w:rFonts w:ascii="Times New Roman" w:hAnsi="Times New Roman" w:cs="Times New Roman"/>
+          <w:sz w:val="26"/>
+          <w:szCs w:val="26"/>
+        </w:rPr>
+        <w:t>2</w:t>
+      </w:r>
+    </w:p>
+    <w:p>
+      <w:pPr>
+        <w:spacing w:after="80" w:line="312" w:lineRule="auto"/>
         <w:jc w:val="both"/>
         <w:rPr>
           <w:rFonts w:ascii="Times New Roman" w:hAnsi="Times New Roman" w:cs="Times New Roman"/>
@@ -870,73 +1099,7 @@
     </w:p>
     <w:p>
       <w:pPr>
-        <w:spacing w:after="80"/>
-        <w:ind w:right="1700"/>
-        <w:rPr>
-          <w:rFonts w:ascii="Times New Roman" w:hAnsi="Times New Roman" w:cs="Times New Roman"/>
-          <w:sz w:val="26"/>
-          <w:szCs w:val="26"/>
-        </w:rPr>
-      </w:pPr>
-      <w:r>
-        <w:rPr>
-          <w:rFonts w:ascii="Times New Roman" w:hAnsi="Times New Roman" w:cs="Times New Roman"/>
-          <w:sz w:val="26"/>
-          <w:szCs w:val="26"/>
-        </w:rPr>
-        <w:t>Ведущий научный сотрудник научно-исследовательской части федерального государственного бюджетного образовательного учреждения высшего образования «Уральский государственный архитектурно-художественный университет»,</w:t>
-      </w:r>
-    </w:p>
-    <w:p>
-      <w:pPr>
-        <w:spacing w:after="80"/>
-        <w:rPr>
-          <w:rFonts w:ascii="Times New Roman" w:hAnsi="Times New Roman" w:cs="Times New Roman"/>
-          <w:sz w:val="26"/>
-          <w:szCs w:val="26"/>
-        </w:rPr>
-      </w:pPr>
-      <w:r>
-        <w:rPr>
-          <w:rFonts w:ascii="Times New Roman" w:hAnsi="Times New Roman" w:cs="Times New Roman"/>
-          <w:sz w:val="26"/>
-          <w:szCs w:val="26"/>
-        </w:rPr>
-        <w:t xml:space="preserve">кандидат технических наук (05.13.12 – Системы автоматизации проектирования), </w:t>
-      </w:r>
-      <w:r>
-        <w:rPr>
-          <w:rFonts w:ascii="Times New Roman" w:hAnsi="Times New Roman" w:cs="Times New Roman"/>
-          <w:sz w:val="26"/>
-          <w:szCs w:val="26"/>
-        </w:rPr>
-        <w:br/>
-        <w:t>доцент</w:t>
-      </w:r>
-    </w:p>
-    <w:p>
-      <w:pPr>
-        <w:spacing w:after="80"/>
-        <w:jc w:val="right"/>
-        <w:rPr>
-          <w:rFonts w:ascii="Times New Roman" w:hAnsi="Times New Roman" w:cs="Times New Roman"/>
-          <w:sz w:val="26"/>
-          <w:szCs w:val="26"/>
-        </w:rPr>
-      </w:pPr>
-      <w:r>
-        <w:rPr>
-          <w:rFonts w:ascii="Times New Roman" w:hAnsi="Times New Roman" w:cs="Times New Roman"/>
-          <w:sz w:val="26"/>
-          <w:szCs w:val="26"/>
-        </w:rPr>
-        <w:t>Захарова Галина Борисовна</w:t>
-      </w:r>
-    </w:p>
-    <w:p>
-      <w:pPr>
-        <w:spacing w:after="80"/>
-        <w:ind w:firstLine="708"/>
+        <w:spacing w:after="80" w:line="312" w:lineRule="auto"/>
         <w:jc w:val="both"/>
         <w:rPr>
           <w:rFonts w:ascii="Times New Roman" w:hAnsi="Times New Roman" w:cs="Times New Roman"/>
@@ -944,58 +1107,10 @@
           <w:szCs w:val="26"/>
         </w:rPr>
       </w:pPr>
-      <w:r>
-        <w:rPr>
-          <w:rFonts w:ascii="Times New Roman" w:hAnsi="Times New Roman" w:cs="Times New Roman"/>
-          <w:sz w:val="26"/>
-          <w:szCs w:val="26"/>
-        </w:rPr>
-        <w:t>1</w:t>
-      </w:r>
-      <w:r>
-        <w:rPr>
-          <w:rFonts w:ascii="Times New Roman" w:hAnsi="Times New Roman" w:cs="Times New Roman"/>
-          <w:sz w:val="26"/>
-          <w:szCs w:val="26"/>
-        </w:rPr>
-        <w:t>5</w:t>
-      </w:r>
-      <w:r>
-        <w:rPr>
-          <w:rFonts w:ascii="Times New Roman" w:hAnsi="Times New Roman" w:cs="Times New Roman"/>
-          <w:sz w:val="26"/>
-          <w:szCs w:val="26"/>
-        </w:rPr>
-        <w:t>.</w:t>
-      </w:r>
-      <w:r>
-        <w:rPr>
-          <w:rFonts w:ascii="Times New Roman" w:hAnsi="Times New Roman" w:cs="Times New Roman"/>
-          <w:sz w:val="26"/>
-          <w:szCs w:val="26"/>
-        </w:rPr>
-        <w:t>02</w:t>
-      </w:r>
-      <w:r>
-        <w:rPr>
-          <w:rFonts w:ascii="Times New Roman" w:hAnsi="Times New Roman" w:cs="Times New Roman"/>
-          <w:sz w:val="26"/>
-          <w:szCs w:val="26"/>
-        </w:rPr>
-        <w:t>.202</w:t>
-      </w:r>
-      <w:r>
-        <w:rPr>
-          <w:rFonts w:ascii="Times New Roman" w:hAnsi="Times New Roman" w:cs="Times New Roman"/>
-          <w:sz w:val="26"/>
-          <w:szCs w:val="26"/>
-        </w:rPr>
-        <w:t>2</w:t>
-      </w:r>
-    </w:p>
-    <w:p>
-      <w:pPr>
-        <w:spacing w:after="80"/>
+    </w:p>
+    <w:p>
+      <w:pPr>
+        <w:spacing w:after="80" w:line="312" w:lineRule="auto"/>
         <w:jc w:val="both"/>
         <w:rPr>
           <w:rFonts w:ascii="Times New Roman" w:hAnsi="Times New Roman" w:cs="Times New Roman"/>
@@ -1003,6 +1118,36 @@
           <w:szCs w:val="26"/>
         </w:rPr>
       </w:pPr>
+    </w:p>
+    <w:p>
+      <w:pPr>
+        <w:spacing w:after="80" w:line="312" w:lineRule="auto"/>
+        <w:jc w:val="both"/>
+        <w:rPr>
+          <w:rFonts w:ascii="Times New Roman" w:hAnsi="Times New Roman" w:cs="Times New Roman"/>
+          <w:sz w:val="26"/>
+          <w:szCs w:val="26"/>
+        </w:rPr>
+      </w:pPr>
+    </w:p>
+    <w:p>
+      <w:pPr>
+        <w:spacing w:after="80" w:line="312" w:lineRule="auto"/>
+        <w:jc w:val="both"/>
+        <w:rPr>
+          <w:rFonts w:ascii="Times New Roman" w:hAnsi="Times New Roman" w:cs="Times New Roman"/>
+          <w:sz w:val="26"/>
+          <w:szCs w:val="26"/>
+        </w:rPr>
+      </w:pPr>
+      <w:r>
+        <w:rPr>
+          <w:rFonts w:ascii="Times New Roman" w:hAnsi="Times New Roman" w:cs="Times New Roman"/>
+          <w:sz w:val="26"/>
+          <w:szCs w:val="26"/>
+        </w:rPr>
+        <w:t>Подпись Г.</w:t>
+      </w:r>
       <w:r>
         <w:rPr>
           <w:rFonts w:ascii="Times New Roman" w:hAnsi="Times New Roman" w:cs="Times New Roman"/>
@@ -1011,10 +1156,18 @@
         </w:rPr>
         <w:t xml:space="preserve"> </w:t>
       </w:r>
-    </w:p>
-    <w:p>
-      <w:pPr>
-        <w:spacing w:after="80"/>
+      <w:r>
+        <w:rPr>
+          <w:rFonts w:ascii="Times New Roman" w:hAnsi="Times New Roman" w:cs="Times New Roman"/>
+          <w:sz w:val="26"/>
+          <w:szCs w:val="26"/>
+        </w:rPr>
+        <w:t>Б. Захаровой заверяю:</w:t>
+      </w:r>
+    </w:p>
+    <w:p>
+      <w:pPr>
+        <w:spacing w:after="80" w:line="312" w:lineRule="auto"/>
         <w:jc w:val="both"/>
         <w:rPr>
           <w:rFonts w:ascii="Times New Roman" w:hAnsi="Times New Roman" w:cs="Times New Roman"/>
@@ -1022,10 +1175,114 @@
           <w:szCs w:val="26"/>
         </w:rPr>
       </w:pPr>
-    </w:p>
-    <w:p>
-      <w:pPr>
-        <w:spacing w:after="80"/>
+      <w:r>
+        <w:rPr>
+          <w:rFonts w:ascii="Times New Roman" w:hAnsi="Times New Roman" w:cs="Times New Roman"/>
+          <w:sz w:val="26"/>
+          <w:szCs w:val="26"/>
+        </w:rPr>
+        <w:t>Начальник ОК</w:t>
+      </w:r>
+      <w:r>
+        <w:rPr>
+          <w:rFonts w:ascii="Times New Roman" w:hAnsi="Times New Roman" w:cs="Times New Roman"/>
+          <w:sz w:val="26"/>
+          <w:szCs w:val="26"/>
+        </w:rPr>
+        <w:t xml:space="preserve"> </w:t>
+      </w:r>
+      <w:r>
+        <w:rPr>
+          <w:rFonts w:ascii="Times New Roman" w:hAnsi="Times New Roman" w:cs="Times New Roman"/>
+          <w:sz w:val="26"/>
+          <w:szCs w:val="26"/>
+        </w:rPr>
+        <w:tab/>
+      </w:r>
+      <w:r>
+        <w:rPr>
+          <w:rFonts w:ascii="Times New Roman" w:hAnsi="Times New Roman" w:cs="Times New Roman"/>
+          <w:sz w:val="26"/>
+          <w:szCs w:val="26"/>
+        </w:rPr>
+        <w:tab/>
+      </w:r>
+      <w:r>
+        <w:rPr>
+          <w:rFonts w:ascii="Times New Roman" w:hAnsi="Times New Roman" w:cs="Times New Roman"/>
+          <w:sz w:val="26"/>
+          <w:szCs w:val="26"/>
+        </w:rPr>
+        <w:tab/>
+      </w:r>
+      <w:r>
+        <w:rPr>
+          <w:rFonts w:ascii="Times New Roman" w:hAnsi="Times New Roman" w:cs="Times New Roman"/>
+          <w:sz w:val="26"/>
+          <w:szCs w:val="26"/>
+        </w:rPr>
+        <w:tab/>
+      </w:r>
+      <w:r>
+        <w:rPr>
+          <w:rFonts w:ascii="Times New Roman" w:hAnsi="Times New Roman" w:cs="Times New Roman"/>
+          <w:sz w:val="26"/>
+          <w:szCs w:val="26"/>
+        </w:rPr>
+        <w:tab/>
+      </w:r>
+      <w:r>
+        <w:rPr>
+          <w:rFonts w:ascii="Times New Roman" w:hAnsi="Times New Roman" w:cs="Times New Roman"/>
+          <w:sz w:val="26"/>
+          <w:szCs w:val="26"/>
+        </w:rPr>
+        <w:tab/>
+      </w:r>
+      <w:r>
+        <w:rPr>
+          <w:rFonts w:ascii="Times New Roman" w:hAnsi="Times New Roman" w:cs="Times New Roman"/>
+          <w:sz w:val="26"/>
+          <w:szCs w:val="26"/>
+        </w:rPr>
+        <w:tab/>
+      </w:r>
+      <w:r>
+        <w:rPr>
+          <w:rFonts w:ascii="Times New Roman" w:hAnsi="Times New Roman" w:cs="Times New Roman"/>
+          <w:sz w:val="26"/>
+          <w:szCs w:val="26"/>
+        </w:rPr>
+        <w:tab/>
+      </w:r>
+      <w:r>
+        <w:rPr>
+          <w:rFonts w:ascii="Times New Roman" w:hAnsi="Times New Roman" w:cs="Times New Roman"/>
+          <w:sz w:val="26"/>
+          <w:szCs w:val="26"/>
+        </w:rPr>
+        <w:t>Т.</w:t>
+      </w:r>
+      <w:r>
+        <w:rPr>
+          <w:rFonts w:ascii="Times New Roman" w:hAnsi="Times New Roman" w:cs="Times New Roman"/>
+          <w:sz w:val="26"/>
+          <w:szCs w:val="26"/>
+        </w:rPr>
+        <w:t xml:space="preserve"> </w:t>
+      </w:r>
+      <w:r>
+        <w:rPr>
+          <w:rFonts w:ascii="Times New Roman" w:hAnsi="Times New Roman" w:cs="Times New Roman"/>
+          <w:sz w:val="26"/>
+          <w:szCs w:val="26"/>
+        </w:rPr>
+        <w:t>В. Гущина</w:t>
+      </w:r>
+    </w:p>
+    <w:p>
+      <w:pPr>
+        <w:spacing w:after="80" w:line="312" w:lineRule="auto"/>
         <w:jc w:val="both"/>
         <w:rPr>
           <w:rFonts w:ascii="Times New Roman" w:hAnsi="Times New Roman" w:cs="Times New Roman"/>
@@ -1033,12 +1290,10 @@
           <w:szCs w:val="26"/>
         </w:rPr>
       </w:pPr>
-      <w:bookmarkStart w:id="1" w:name="_GoBack"/>
-      <w:bookmarkEnd w:id="1"/>
-    </w:p>
-    <w:p>
-      <w:pPr>
-        <w:spacing w:after="80"/>
+    </w:p>
+    <w:p>
+      <w:pPr>
+        <w:spacing w:after="80" w:line="312" w:lineRule="auto"/>
         <w:jc w:val="both"/>
         <w:rPr>
           <w:rFonts w:ascii="Times New Roman" w:hAnsi="Times New Roman" w:cs="Times New Roman"/>
@@ -1046,10 +1301,18 @@
           <w:szCs w:val="26"/>
         </w:rPr>
       </w:pPr>
-    </w:p>
-    <w:p>
-      <w:pPr>
-        <w:spacing w:after="80"/>
+      <w:r>
+        <w:rPr>
+          <w:rFonts w:ascii="Times New Roman" w:hAnsi="Times New Roman" w:cs="Times New Roman"/>
+          <w:sz w:val="26"/>
+          <w:szCs w:val="26"/>
+        </w:rPr>
+        <w:t>Сведения об организации:</w:t>
+      </w:r>
+    </w:p>
+    <w:p>
+      <w:pPr>
+        <w:spacing w:after="80" w:line="312" w:lineRule="auto"/>
         <w:jc w:val="both"/>
         <w:rPr>
           <w:rFonts w:ascii="Times New Roman" w:hAnsi="Times New Roman" w:cs="Times New Roman"/>
@@ -1063,20 +1326,12 @@
           <w:sz w:val="26"/>
           <w:szCs w:val="26"/>
         </w:rPr>
-        <w:t>Подпись Г.Б. Захаровой заверяю:</w:t>
-      </w:r>
-      <w:r>
-        <w:rPr>
-          <w:rFonts w:ascii="Times New Roman" w:hAnsi="Times New Roman" w:cs="Times New Roman"/>
-          <w:sz w:val="26"/>
-          <w:szCs w:val="26"/>
-        </w:rPr>
-        <w:t xml:space="preserve">      </w:t>
-      </w:r>
-    </w:p>
-    <w:p>
-      <w:pPr>
-        <w:spacing w:after="80"/>
+        <w:t>Федеральное государственное бюджетное образовательное учреждение высшего образования «Уральский государственный архитектурно-художественный университет»,</w:t>
+      </w:r>
+    </w:p>
+    <w:p>
+      <w:pPr>
+        <w:spacing w:after="80" w:line="312" w:lineRule="auto"/>
         <w:jc w:val="both"/>
         <w:rPr>
           <w:rFonts w:ascii="Times New Roman" w:hAnsi="Times New Roman" w:cs="Times New Roman"/>
@@ -1090,176 +1345,12 @@
           <w:sz w:val="26"/>
           <w:szCs w:val="26"/>
         </w:rPr>
-        <w:t>Начальник ОК</w:t>
-      </w:r>
-      <w:r>
-        <w:rPr>
-          <w:rFonts w:ascii="Times New Roman" w:hAnsi="Times New Roman" w:cs="Times New Roman"/>
-          <w:sz w:val="26"/>
-          <w:szCs w:val="26"/>
-        </w:rPr>
-        <w:t xml:space="preserve"> </w:t>
-      </w:r>
-      <w:r>
-        <w:rPr>
-          <w:rFonts w:ascii="Times New Roman" w:hAnsi="Times New Roman" w:cs="Times New Roman"/>
-          <w:sz w:val="26"/>
-          <w:szCs w:val="26"/>
-        </w:rPr>
-        <w:tab/>
-      </w:r>
-      <w:r>
-        <w:rPr>
-          <w:rFonts w:ascii="Times New Roman" w:hAnsi="Times New Roman" w:cs="Times New Roman"/>
-          <w:sz w:val="26"/>
-          <w:szCs w:val="26"/>
-        </w:rPr>
-        <w:tab/>
-      </w:r>
-      <w:r>
-        <w:rPr>
-          <w:rFonts w:ascii="Times New Roman" w:hAnsi="Times New Roman" w:cs="Times New Roman"/>
-          <w:sz w:val="26"/>
-          <w:szCs w:val="26"/>
-        </w:rPr>
-        <w:tab/>
-      </w:r>
-      <w:r>
-        <w:rPr>
-          <w:rFonts w:ascii="Times New Roman" w:hAnsi="Times New Roman" w:cs="Times New Roman"/>
-          <w:sz w:val="26"/>
-          <w:szCs w:val="26"/>
-        </w:rPr>
-        <w:tab/>
-      </w:r>
-      <w:r>
-        <w:rPr>
-          <w:rFonts w:ascii="Times New Roman" w:hAnsi="Times New Roman" w:cs="Times New Roman"/>
-          <w:sz w:val="26"/>
-          <w:szCs w:val="26"/>
-        </w:rPr>
-        <w:tab/>
-      </w:r>
-      <w:r>
-        <w:rPr>
-          <w:rFonts w:ascii="Times New Roman" w:hAnsi="Times New Roman" w:cs="Times New Roman"/>
-          <w:sz w:val="26"/>
-          <w:szCs w:val="26"/>
-        </w:rPr>
-        <w:tab/>
-      </w:r>
-      <w:r>
-        <w:rPr>
-          <w:rFonts w:ascii="Times New Roman" w:hAnsi="Times New Roman" w:cs="Times New Roman"/>
-          <w:sz w:val="26"/>
-          <w:szCs w:val="26"/>
-        </w:rPr>
-        <w:tab/>
-      </w:r>
-      <w:r>
-        <w:rPr>
-          <w:rFonts w:ascii="Times New Roman" w:hAnsi="Times New Roman" w:cs="Times New Roman"/>
-          <w:sz w:val="26"/>
-          <w:szCs w:val="26"/>
-        </w:rPr>
-        <w:tab/>
-      </w:r>
-      <w:r>
-        <w:rPr>
-          <w:rFonts w:ascii="Times New Roman" w:hAnsi="Times New Roman" w:cs="Times New Roman"/>
-          <w:sz w:val="26"/>
-          <w:szCs w:val="26"/>
-        </w:rPr>
-        <w:t>Т.</w:t>
-      </w:r>
-      <w:r>
-        <w:rPr>
-          <w:rFonts w:ascii="Times New Roman" w:hAnsi="Times New Roman" w:cs="Times New Roman"/>
-          <w:sz w:val="26"/>
-          <w:szCs w:val="26"/>
-        </w:rPr>
-        <w:t xml:space="preserve"> </w:t>
-      </w:r>
-      <w:r>
-        <w:rPr>
-          <w:rFonts w:ascii="Times New Roman" w:hAnsi="Times New Roman" w:cs="Times New Roman"/>
-          <w:sz w:val="26"/>
-          <w:szCs w:val="26"/>
-        </w:rPr>
-        <w:t>В. Гущина</w:t>
-      </w:r>
-    </w:p>
-    <w:p>
-      <w:pPr>
-        <w:spacing w:after="80"/>
-        <w:jc w:val="both"/>
-        <w:rPr>
-          <w:rFonts w:ascii="Times New Roman" w:hAnsi="Times New Roman" w:cs="Times New Roman"/>
-          <w:sz w:val="26"/>
-          <w:szCs w:val="26"/>
-        </w:rPr>
-      </w:pPr>
-    </w:p>
-    <w:p>
-      <w:pPr>
-        <w:spacing w:after="80"/>
-        <w:jc w:val="both"/>
-        <w:rPr>
-          <w:rFonts w:ascii="Times New Roman" w:hAnsi="Times New Roman" w:cs="Times New Roman"/>
-          <w:sz w:val="26"/>
-          <w:szCs w:val="26"/>
-        </w:rPr>
-      </w:pPr>
-      <w:r>
-        <w:rPr>
-          <w:rFonts w:ascii="Times New Roman" w:hAnsi="Times New Roman" w:cs="Times New Roman"/>
-          <w:sz w:val="26"/>
-          <w:szCs w:val="26"/>
-        </w:rPr>
-        <w:t>Сведения об организации:</w:t>
-      </w:r>
-    </w:p>
-    <w:p>
-      <w:pPr>
-        <w:spacing w:after="80"/>
-        <w:jc w:val="both"/>
-        <w:rPr>
-          <w:rFonts w:ascii="Times New Roman" w:hAnsi="Times New Roman" w:cs="Times New Roman"/>
-          <w:sz w:val="26"/>
-          <w:szCs w:val="26"/>
-        </w:rPr>
-      </w:pPr>
-      <w:r>
-        <w:rPr>
-          <w:rFonts w:ascii="Times New Roman" w:hAnsi="Times New Roman" w:cs="Times New Roman"/>
-          <w:sz w:val="26"/>
-          <w:szCs w:val="26"/>
-        </w:rPr>
-        <w:t>Федеральное государственное бюджетное образовательное учреждение высшего образования «Уральский государственный архитектурно-художественный университет»,</w:t>
-      </w:r>
-    </w:p>
-    <w:p>
-      <w:pPr>
-        <w:spacing w:after="80"/>
-        <w:jc w:val="both"/>
-        <w:rPr>
-          <w:rFonts w:ascii="Times New Roman" w:hAnsi="Times New Roman" w:cs="Times New Roman"/>
-          <w:sz w:val="26"/>
-          <w:szCs w:val="26"/>
-        </w:rPr>
-      </w:pPr>
-      <w:r>
-        <w:rPr>
-          <w:rFonts w:ascii="Times New Roman" w:hAnsi="Times New Roman" w:cs="Times New Roman"/>
-          <w:sz w:val="26"/>
-          <w:szCs w:val="26"/>
-        </w:rPr>
         <w:t xml:space="preserve">620075, Россия, Екатеринбург, ул. Карла Либкнехта, 23, </w:t>
       </w:r>
     </w:p>
     <w:p>
       <w:pPr>
-        <w:spacing w:after="80"/>
+        <w:spacing w:after="80" w:line="312" w:lineRule="auto"/>
         <w:jc w:val="both"/>
         <w:rPr>
           <w:rFonts w:ascii="Times New Roman" w:hAnsi="Times New Roman" w:cs="Times New Roman"/>
@@ -1290,7 +1381,7 @@
 </file>
 
 <file path=word/endnotes.xml><?xml version="1.0" encoding="utf-8"?>
-<w:endnotes xmlns:wpc="http://schemas.microsoft.com/office/word/2010/wordprocessingCanvas" xmlns:cx="http://schemas.microsoft.com/office/drawing/2014/chartex" xmlns:mc="http://schemas.openxmlformats.org/markup-compatibility/2006" xmlns:o="urn:schemas-microsoft-com:office:office" xmlns:r="http://schemas.openxmlformats.org/officeDocument/2006/relationships" xmlns:m="http://schemas.openxmlformats.org/officeDocument/2006/math" xmlns:v="urn:schemas-microsoft-com:vml" xmlns:wp14="http://schemas.microsoft.com/office/word/2010/wordprocessingDrawing" xmlns:wp="http://schemas.openxmlformats.org/drawingml/2006/wordprocessingDrawing" xmlns:w10="urn:schemas-microsoft-com:office:word" xmlns:w="http://schemas.openxmlformats.org/wordprocessingml/2006/main" xmlns:w14="http://schemas.microsoft.com/office/word/2010/wordml" xmlns:w15="http://schemas.microsoft.com/office/word/2012/wordml" xmlns:w16se="http://schemas.microsoft.com/office/word/2015/wordml/symex" xmlns:wpg="http://schemas.microsoft.com/office/word/2010/wordprocessingGroup" xmlns:wpi="http://schemas.microsoft.com/office/word/2010/wordprocessingInk" xmlns:wne="http://schemas.microsoft.com/office/word/2006/wordml" xmlns:wps="http://schemas.microsoft.com/office/word/2010/wordprocessingShape" mc:Ignorable="w14 w15 w16se wp14">
+<w:endnotes xmlns:wpc="http://schemas.microsoft.com/office/word/2010/wordprocessingCanvas" xmlns:cx="http://schemas.microsoft.com/office/drawing/2014/chartex" xmlns:cx1="http://schemas.microsoft.com/office/drawing/2015/9/8/chartex" xmlns:cx2="http://schemas.microsoft.com/office/drawing/2015/10/21/chartex" xmlns:cx3="http://schemas.microsoft.com/office/drawing/2016/5/9/chartex" xmlns:cx4="http://schemas.microsoft.com/office/drawing/2016/5/10/chartex" xmlns:cx5="http://schemas.microsoft.com/office/drawing/2016/5/11/chartex" xmlns:cx6="http://schemas.microsoft.com/office/drawing/2016/5/12/chartex" xmlns:cx7="http://schemas.microsoft.com/office/drawing/2016/5/13/chartex" xmlns:cx8="http://schemas.microsoft.com/office/drawing/2016/5/14/chartex" xmlns:mc="http://schemas.openxmlformats.org/markup-compatibility/2006" xmlns:aink="http://schemas.microsoft.com/office/drawing/2016/ink" xmlns:am3d="http://schemas.microsoft.com/office/drawing/2017/model3d" xmlns:o="urn:schemas-microsoft-com:office:office" xmlns:r="http://schemas.openxmlformats.org/officeDocument/2006/relationships" xmlns:m="http://schemas.openxmlformats.org/officeDocument/2006/math" xmlns:v="urn:schemas-microsoft-com:vml" xmlns:wp14="http://schemas.microsoft.com/office/word/2010/wordprocessingDrawing" xmlns:wp="http://schemas.openxmlformats.org/drawingml/2006/wordprocessingDrawing" xmlns:w10="urn:schemas-microsoft-com:office:word" xmlns:w="http://schemas.openxmlformats.org/wordprocessingml/2006/main" xmlns:w14="http://schemas.microsoft.com/office/word/2010/wordml" xmlns:w15="http://schemas.microsoft.com/office/word/2012/wordml" xmlns:w16cex="http://schemas.microsoft.com/office/word/2018/wordml/cex" xmlns:w16cid="http://schemas.microsoft.com/office/word/2016/wordml/cid" xmlns:w16="http://schemas.microsoft.com/office/word/2018/wordml" xmlns:w16sdtdh="http://schemas.microsoft.com/office/word/2020/wordml/sdtdatahash" xmlns:w16se="http://schemas.microsoft.com/office/word/2015/wordml/symex" xmlns:wpg="http://schemas.microsoft.com/office/word/2010/wordprocessingGroup" xmlns:wpi="http://schemas.microsoft.com/office/word/2010/wordprocessingInk" xmlns:wne="http://schemas.microsoft.com/office/word/2006/wordml" xmlns:wps="http://schemas.microsoft.com/office/word/2010/wordprocessingShape" mc:Ignorable="w14 w15 w16se w16cid w16 w16cex w16sdtdh wp14">
   <w:endnote w:type="separator" w:id="-1">
     <w:p>
       <w:pPr>
@@ -1315,7 +1406,7 @@
 </file>
 
 <file path=word/footer1.xml><?xml version="1.0" encoding="utf-8"?>
-<w:ftr xmlns:wpc="http://schemas.microsoft.com/office/word/2010/wordprocessingCanvas" xmlns:cx="http://schemas.microsoft.com/office/drawing/2014/chartex" xmlns:mc="http://schemas.openxmlformats.org/markup-compatibility/2006" xmlns:o="urn:schemas-microsoft-com:office:office" xmlns:r="http://schemas.openxmlformats.org/officeDocument/2006/relationships" xmlns:m="http://schemas.openxmlformats.org/officeDocument/2006/math" xmlns:v="urn:schemas-microsoft-com:vml" xmlns:wp14="http://schemas.microsoft.com/office/word/2010/wordprocessingDrawing" xmlns:wp="http://schemas.openxmlformats.org/drawingml/2006/wordprocessingDrawing" xmlns:w10="urn:schemas-microsoft-com:office:word" xmlns:w="http://schemas.openxmlformats.org/wordprocessingml/2006/main" xmlns:w14="http://schemas.microsoft.com/office/word/2010/wordml" xmlns:w15="http://schemas.microsoft.com/office/word/2012/wordml" xmlns:w16se="http://schemas.microsoft.com/office/word/2015/wordml/symex" xmlns:wpg="http://schemas.microsoft.com/office/word/2010/wordprocessingGroup" xmlns:wpi="http://schemas.microsoft.com/office/word/2010/wordprocessingInk" xmlns:wne="http://schemas.microsoft.com/office/word/2006/wordml" xmlns:wps="http://schemas.microsoft.com/office/word/2010/wordprocessingShape" mc:Ignorable="w14 w15 w16se wp14">
+<w:ftr xmlns:wpc="http://schemas.microsoft.com/office/word/2010/wordprocessingCanvas" xmlns:cx="http://schemas.microsoft.com/office/drawing/2014/chartex" xmlns:cx1="http://schemas.microsoft.com/office/drawing/2015/9/8/chartex" xmlns:cx2="http://schemas.microsoft.com/office/drawing/2015/10/21/chartex" xmlns:cx3="http://schemas.microsoft.com/office/drawing/2016/5/9/chartex" xmlns:cx4="http://schemas.microsoft.com/office/drawing/2016/5/10/chartex" xmlns:cx5="http://schemas.microsoft.com/office/drawing/2016/5/11/chartex" xmlns:cx6="http://schemas.microsoft.com/office/drawing/2016/5/12/chartex" xmlns:cx7="http://schemas.microsoft.com/office/drawing/2016/5/13/chartex" xmlns:cx8="http://schemas.microsoft.com/office/drawing/2016/5/14/chartex" xmlns:mc="http://schemas.openxmlformats.org/markup-compatibility/2006" xmlns:aink="http://schemas.microsoft.com/office/drawing/2016/ink" xmlns:am3d="http://schemas.microsoft.com/office/drawing/2017/model3d" xmlns:o="urn:schemas-microsoft-com:office:office" xmlns:r="http://schemas.openxmlformats.org/officeDocument/2006/relationships" xmlns:m="http://schemas.openxmlformats.org/officeDocument/2006/math" xmlns:v="urn:schemas-microsoft-com:vml" xmlns:wp14="http://schemas.microsoft.com/office/word/2010/wordprocessingDrawing" xmlns:wp="http://schemas.openxmlformats.org/drawingml/2006/wordprocessingDrawing" xmlns:w10="urn:schemas-microsoft-com:office:word" xmlns:w="http://schemas.openxmlformats.org/wordprocessingml/2006/main" xmlns:w14="http://schemas.microsoft.com/office/word/2010/wordml" xmlns:w15="http://schemas.microsoft.com/office/word/2012/wordml" xmlns:w16cex="http://schemas.microsoft.com/office/word/2018/wordml/cex" xmlns:w16cid="http://schemas.microsoft.com/office/word/2016/wordml/cid" xmlns:w16="http://schemas.microsoft.com/office/word/2018/wordml" xmlns:w16sdtdh="http://schemas.microsoft.com/office/word/2020/wordml/sdtdatahash" xmlns:w16se="http://schemas.microsoft.com/office/word/2015/wordml/symex" xmlns:wpg="http://schemas.microsoft.com/office/word/2010/wordprocessingGroup" xmlns:wpi="http://schemas.microsoft.com/office/word/2010/wordprocessingInk" xmlns:wne="http://schemas.microsoft.com/office/word/2006/wordml" xmlns:wps="http://schemas.microsoft.com/office/word/2010/wordprocessingShape" mc:Ignorable="w14 w15 w16se w16cid w16 w16cex w16sdtdh wp14">
   <w:p>
     <w:pPr>
       <w:pStyle w:val="a7"/>
@@ -1331,7 +1422,7 @@
 </file>
 
 <file path=word/footnotes.xml><?xml version="1.0" encoding="utf-8"?>
-<w:footnotes xmlns:wpc="http://schemas.microsoft.com/office/word/2010/wordprocessingCanvas" xmlns:cx="http://schemas.microsoft.com/office/drawing/2014/chartex" xmlns:mc="http://schemas.openxmlformats.org/markup-compatibility/2006" xmlns:o="urn:schemas-microsoft-com:office:office" xmlns:r="http://schemas.openxmlformats.org/officeDocument/2006/relationships" xmlns:m="http://schemas.openxmlformats.org/officeDocument/2006/math" xmlns:v="urn:schemas-microsoft-com:vml" xmlns:wp14="http://schemas.microsoft.com/office/word/2010/wordprocessingDrawing" xmlns:wp="http://schemas.openxmlformats.org/drawingml/2006/wordprocessingDrawing" xmlns:w10="urn:schemas-microsoft-com:office:word" xmlns:w="http://schemas.openxmlformats.org/wordprocessingml/2006/main" xmlns:w14="http://schemas.microsoft.com/office/word/2010/wordml" xmlns:w15="http://schemas.microsoft.com/office/word/2012/wordml" xmlns:w16se="http://schemas.microsoft.com/office/word/2015/wordml/symex" xmlns:wpg="http://schemas.microsoft.com/office/word/2010/wordprocessingGroup" xmlns:wpi="http://schemas.microsoft.com/office/word/2010/wordprocessingInk" xmlns:wne="http://schemas.microsoft.com/office/word/2006/wordml" xmlns:wps="http://schemas.microsoft.com/office/word/2010/wordprocessingShape" mc:Ignorable="w14 w15 w16se wp14">
+<w:footnotes xmlns:wpc="http://schemas.microsoft.com/office/word/2010/wordprocessingCanvas" xmlns:cx="http://schemas.microsoft.com/office/drawing/2014/chartex" xmlns:cx1="http://schemas.microsoft.com/office/drawing/2015/9/8/chartex" xmlns:cx2="http://schemas.microsoft.com/office/drawing/2015/10/21/chartex" xmlns:cx3="http://schemas.microsoft.com/office/drawing/2016/5/9/chartex" xmlns:cx4="http://schemas.microsoft.com/office/drawing/2016/5/10/chartex" xmlns:cx5="http://schemas.microsoft.com/office/drawing/2016/5/11/chartex" xmlns:cx6="http://schemas.microsoft.com/office/drawing/2016/5/12/chartex" xmlns:cx7="http://schemas.microsoft.com/office/drawing/2016/5/13/chartex" xmlns:cx8="http://schemas.microsoft.com/office/drawing/2016/5/14/chartex" xmlns:mc="http://schemas.openxmlformats.org/markup-compatibility/2006" xmlns:aink="http://schemas.microsoft.com/office/drawing/2016/ink" xmlns:am3d="http://schemas.microsoft.com/office/drawing/2017/model3d" xmlns:o="urn:schemas-microsoft-com:office:office" xmlns:r="http://schemas.openxmlformats.org/officeDocument/2006/relationships" xmlns:m="http://schemas.openxmlformats.org/officeDocument/2006/math" xmlns:v="urn:schemas-microsoft-com:vml" xmlns:wp14="http://schemas.microsoft.com/office/word/2010/wordprocessingDrawing" xmlns:wp="http://schemas.openxmlformats.org/drawingml/2006/wordprocessingDrawing" xmlns:w10="urn:schemas-microsoft-com:office:word" xmlns:w="http://schemas.openxmlformats.org/wordprocessingml/2006/main" xmlns:w14="http://schemas.microsoft.com/office/word/2010/wordml" xmlns:w15="http://schemas.microsoft.com/office/word/2012/wordml" xmlns:w16cex="http://schemas.microsoft.com/office/word/2018/wordml/cex" xmlns:w16cid="http://schemas.microsoft.com/office/word/2016/wordml/cid" xmlns:w16="http://schemas.microsoft.com/office/word/2018/wordml" xmlns:w16sdtdh="http://schemas.microsoft.com/office/word/2020/wordml/sdtdatahash" xmlns:w16se="http://schemas.microsoft.com/office/word/2015/wordml/symex" xmlns:wpg="http://schemas.microsoft.com/office/word/2010/wordprocessingGroup" xmlns:wpi="http://schemas.microsoft.com/office/word/2010/wordprocessingInk" xmlns:wne="http://schemas.microsoft.com/office/word/2006/wordml" xmlns:wps="http://schemas.microsoft.com/office/word/2010/wordprocessingShape" mc:Ignorable="w14 w15 w16se w16cid w16 w16cex w16sdtdh wp14">
   <w:footnote w:type="separator" w:id="-1">
     <w:p>
       <w:pPr>
@@ -1356,7 +1447,7 @@
 </file>
 
 <file path=word/header1.xml><?xml version="1.0" encoding="utf-8"?>
-<w:hdr xmlns:wpc="http://schemas.microsoft.com/office/word/2010/wordprocessingCanvas" xmlns:cx="http://schemas.microsoft.com/office/drawing/2014/chartex" xmlns:mc="http://schemas.openxmlformats.org/markup-compatibility/2006" xmlns:o="urn:schemas-microsoft-com:office:office" xmlns:r="http://schemas.openxmlformats.org/officeDocument/2006/relationships" xmlns:m="http://schemas.openxmlformats.org/officeDocument/2006/math" xmlns:v="urn:schemas-microsoft-com:vml" xmlns:wp14="http://schemas.microsoft.com/office/word/2010/wordprocessingDrawing" xmlns:wp="http://schemas.openxmlformats.org/drawingml/2006/wordprocessingDrawing" xmlns:w10="urn:schemas-microsoft-com:office:word" xmlns:w="http://schemas.openxmlformats.org/wordprocessingml/2006/main" xmlns:w14="http://schemas.microsoft.com/office/word/2010/wordml" xmlns:w15="http://schemas.microsoft.com/office/word/2012/wordml" xmlns:w16se="http://schemas.microsoft.com/office/word/2015/wordml/symex" xmlns:wpg="http://schemas.microsoft.com/office/word/2010/wordprocessingGroup" xmlns:wpi="http://schemas.microsoft.com/office/word/2010/wordprocessingInk" xmlns:wne="http://schemas.microsoft.com/office/word/2006/wordml" xmlns:wps="http://schemas.microsoft.com/office/word/2010/wordprocessingShape" mc:Ignorable="w14 w15 w16se wp14">
+<w:hdr xmlns:wpc="http://schemas.microsoft.com/office/word/2010/wordprocessingCanvas" xmlns:cx="http://schemas.microsoft.com/office/drawing/2014/chartex" xmlns:cx1="http://schemas.microsoft.com/office/drawing/2015/9/8/chartex" xmlns:cx2="http://schemas.microsoft.com/office/drawing/2015/10/21/chartex" xmlns:cx3="http://schemas.microsoft.com/office/drawing/2016/5/9/chartex" xmlns:cx4="http://schemas.microsoft.com/office/drawing/2016/5/10/chartex" xmlns:cx5="http://schemas.microsoft.com/office/drawing/2016/5/11/chartex" xmlns:cx6="http://schemas.microsoft.com/office/drawing/2016/5/12/chartex" xmlns:cx7="http://schemas.microsoft.com/office/drawing/2016/5/13/chartex" xmlns:cx8="http://schemas.microsoft.com/office/drawing/2016/5/14/chartex" xmlns:mc="http://schemas.openxmlformats.org/markup-compatibility/2006" xmlns:aink="http://schemas.microsoft.com/office/drawing/2016/ink" xmlns:am3d="http://schemas.microsoft.com/office/drawing/2017/model3d" xmlns:o="urn:schemas-microsoft-com:office:office" xmlns:r="http://schemas.openxmlformats.org/officeDocument/2006/relationships" xmlns:m="http://schemas.openxmlformats.org/officeDocument/2006/math" xmlns:v="urn:schemas-microsoft-com:vml" xmlns:wp14="http://schemas.microsoft.com/office/word/2010/wordprocessingDrawing" xmlns:wp="http://schemas.openxmlformats.org/drawingml/2006/wordprocessingDrawing" xmlns:w10="urn:schemas-microsoft-com:office:word" xmlns:w="http://schemas.openxmlformats.org/wordprocessingml/2006/main" xmlns:w14="http://schemas.microsoft.com/office/word/2010/wordml" xmlns:w15="http://schemas.microsoft.com/office/word/2012/wordml" xmlns:w16cex="http://schemas.microsoft.com/office/word/2018/wordml/cex" xmlns:w16cid="http://schemas.microsoft.com/office/word/2016/wordml/cid" xmlns:w16="http://schemas.microsoft.com/office/word/2018/wordml" xmlns:w16sdtdh="http://schemas.microsoft.com/office/word/2020/wordml/sdtdatahash" xmlns:w16se="http://schemas.microsoft.com/office/word/2015/wordml/symex" xmlns:wpg="http://schemas.microsoft.com/office/word/2010/wordprocessingGroup" xmlns:wpi="http://schemas.microsoft.com/office/word/2010/wordprocessingInk" xmlns:wne="http://schemas.microsoft.com/office/word/2006/wordml" xmlns:wps="http://schemas.microsoft.com/office/word/2010/wordprocessingShape" mc:Ignorable="w14 w15 w16se w16cid w16 w16cex w16sdtdh wp14">
   <w:p>
     <w:pPr>
       <w:pStyle w:val="a5"/>
@@ -1371,7 +1462,7 @@
 </file>
 
 <file path=word/header2.xml><?xml version="1.0" encoding="utf-8"?>
-<w:hdr xmlns:wpc="http://schemas.microsoft.com/office/word/2010/wordprocessingCanvas" xmlns:cx="http://schemas.microsoft.com/office/drawing/2014/chartex" xmlns:mc="http://schemas.openxmlformats.org/markup-compatibility/2006" xmlns:o="urn:schemas-microsoft-com:office:office" xmlns:r="http://schemas.openxmlformats.org/officeDocument/2006/relationships" xmlns:m="http://schemas.openxmlformats.org/officeDocument/2006/math" xmlns:v="urn:schemas-microsoft-com:vml" xmlns:wp14="http://schemas.microsoft.com/office/word/2010/wordprocessingDrawing" xmlns:wp="http://schemas.openxmlformats.org/drawingml/2006/wordprocessingDrawing" xmlns:w10="urn:schemas-microsoft-com:office:word" xmlns:w="http://schemas.openxmlformats.org/wordprocessingml/2006/main" xmlns:w14="http://schemas.microsoft.com/office/word/2010/wordml" xmlns:w15="http://schemas.microsoft.com/office/word/2012/wordml" xmlns:w16se="http://schemas.microsoft.com/office/word/2015/wordml/symex" xmlns:wpg="http://schemas.microsoft.com/office/word/2010/wordprocessingGroup" xmlns:wpi="http://schemas.microsoft.com/office/word/2010/wordprocessingInk" xmlns:wne="http://schemas.microsoft.com/office/word/2006/wordml" xmlns:wps="http://schemas.microsoft.com/office/word/2010/wordprocessingShape" mc:Ignorable="w14 w15 w16se wp14">
+<w:hdr xmlns:wpc="http://schemas.microsoft.com/office/word/2010/wordprocessingCanvas" xmlns:cx="http://schemas.microsoft.com/office/drawing/2014/chartex" xmlns:cx1="http://schemas.microsoft.com/office/drawing/2015/9/8/chartex" xmlns:cx2="http://schemas.microsoft.com/office/drawing/2015/10/21/chartex" xmlns:cx3="http://schemas.microsoft.com/office/drawing/2016/5/9/chartex" xmlns:cx4="http://schemas.microsoft.com/office/drawing/2016/5/10/chartex" xmlns:cx5="http://schemas.microsoft.com/office/drawing/2016/5/11/chartex" xmlns:cx6="http://schemas.microsoft.com/office/drawing/2016/5/12/chartex" xmlns:cx7="http://schemas.microsoft.com/office/drawing/2016/5/13/chartex" xmlns:cx8="http://schemas.microsoft.com/office/drawing/2016/5/14/chartex" xmlns:mc="http://schemas.openxmlformats.org/markup-compatibility/2006" xmlns:aink="http://schemas.microsoft.com/office/drawing/2016/ink" xmlns:am3d="http://schemas.microsoft.com/office/drawing/2017/model3d" xmlns:o="urn:schemas-microsoft-com:office:office" xmlns:r="http://schemas.openxmlformats.org/officeDocument/2006/relationships" xmlns:m="http://schemas.openxmlformats.org/officeDocument/2006/math" xmlns:v="urn:schemas-microsoft-com:vml" xmlns:wp14="http://schemas.microsoft.com/office/word/2010/wordprocessingDrawing" xmlns:wp="http://schemas.openxmlformats.org/drawingml/2006/wordprocessingDrawing" xmlns:w10="urn:schemas-microsoft-com:office:word" xmlns:w="http://schemas.openxmlformats.org/wordprocessingml/2006/main" xmlns:w14="http://schemas.microsoft.com/office/word/2010/wordml" xmlns:w15="http://schemas.microsoft.com/office/word/2012/wordml" xmlns:w16cex="http://schemas.microsoft.com/office/word/2018/wordml/cex" xmlns:w16cid="http://schemas.microsoft.com/office/word/2016/wordml/cid" xmlns:w16="http://schemas.microsoft.com/office/word/2018/wordml" xmlns:w16sdtdh="http://schemas.microsoft.com/office/word/2020/wordml/sdtdatahash" xmlns:w16se="http://schemas.microsoft.com/office/word/2015/wordml/symex" xmlns:wpg="http://schemas.microsoft.com/office/word/2010/wordprocessingGroup" xmlns:wpi="http://schemas.microsoft.com/office/word/2010/wordprocessingInk" xmlns:wne="http://schemas.microsoft.com/office/word/2006/wordml" xmlns:wps="http://schemas.microsoft.com/office/word/2010/wordprocessingShape" mc:Ignorable="w14 w15 w16se w16cid w16 w16cex w16sdtdh wp14">
   <w:p>
     <w:pPr>
       <w:pStyle w:val="a5"/>
@@ -1386,7 +1477,7 @@
 </file>
 
 <file path=word/numbering.xml><?xml version="1.0" encoding="utf-8"?>
-<w:numbering xmlns:wpc="http://schemas.microsoft.com/office/word/2010/wordprocessingCanvas" xmlns:cx="http://schemas.microsoft.com/office/drawing/2014/chartex" xmlns:mc="http://schemas.openxmlformats.org/markup-compatibility/2006" xmlns:o="urn:schemas-microsoft-com:office:office" xmlns:r="http://schemas.openxmlformats.org/officeDocument/2006/relationships" xmlns:m="http://schemas.openxmlformats.org/officeDocument/2006/math" xmlns:v="urn:schemas-microsoft-com:vml" xmlns:wp14="http://schemas.microsoft.com/office/word/2010/wordprocessingDrawing" xmlns:wp="http://schemas.openxmlformats.org/drawingml/2006/wordprocessingDrawing" xmlns:w10="urn:schemas-microsoft-com:office:word" xmlns:w="http://schemas.openxmlformats.org/wordprocessingml/2006/main" xmlns:w14="http://schemas.microsoft.com/office/word/2010/wordml" xmlns:w15="http://schemas.microsoft.com/office/word/2012/wordml" xmlns:w16se="http://schemas.microsoft.com/office/word/2015/wordml/symex" xmlns:wpg="http://schemas.microsoft.com/office/word/2010/wordprocessingGroup" xmlns:wpi="http://schemas.microsoft.com/office/word/2010/wordprocessingInk" xmlns:wne="http://schemas.microsoft.com/office/word/2006/wordml" xmlns:wps="http://schemas.microsoft.com/office/word/2010/wordprocessingShape" mc:Ignorable="w14 w15 w16se wp14">
+<w:numbering xmlns:wpc="http://schemas.microsoft.com/office/word/2010/wordprocessingCanvas" xmlns:cx="http://schemas.microsoft.com/office/drawing/2014/chartex" xmlns:cx1="http://schemas.microsoft.com/office/drawing/2015/9/8/chartex" xmlns:cx2="http://schemas.microsoft.com/office/drawing/2015/10/21/chartex" xmlns:cx3="http://schemas.microsoft.com/office/drawing/2016/5/9/chartex" xmlns:cx4="http://schemas.microsoft.com/office/drawing/2016/5/10/chartex" xmlns:cx5="http://schemas.microsoft.com/office/drawing/2016/5/11/chartex" xmlns:cx6="http://schemas.microsoft.com/office/drawing/2016/5/12/chartex" xmlns:cx7="http://schemas.microsoft.com/office/drawing/2016/5/13/chartex" xmlns:cx8="http://schemas.microsoft.com/office/drawing/2016/5/14/chartex" xmlns:mc="http://schemas.openxmlformats.org/markup-compatibility/2006" xmlns:aink="http://schemas.microsoft.com/office/drawing/2016/ink" xmlns:am3d="http://schemas.microsoft.com/office/drawing/2017/model3d" xmlns:o="urn:schemas-microsoft-com:office:office" xmlns:r="http://schemas.openxmlformats.org/officeDocument/2006/relationships" xmlns:m="http://schemas.openxmlformats.org/officeDocument/2006/math" xmlns:v="urn:schemas-microsoft-com:vml" xmlns:wp14="http://schemas.microsoft.com/office/word/2010/wordprocessingDrawing" xmlns:wp="http://schemas.openxmlformats.org/drawingml/2006/wordprocessingDrawing" xmlns:w10="urn:schemas-microsoft-com:office:word" xmlns:w="http://schemas.openxmlformats.org/wordprocessingml/2006/main" xmlns:w14="http://schemas.microsoft.com/office/word/2010/wordml" xmlns:w15="http://schemas.microsoft.com/office/word/2012/wordml" xmlns:w16cex="http://schemas.microsoft.com/office/word/2018/wordml/cex" xmlns:w16cid="http://schemas.microsoft.com/office/word/2016/wordml/cid" xmlns:w16="http://schemas.microsoft.com/office/word/2018/wordml" xmlns:w16sdtdh="http://schemas.microsoft.com/office/word/2020/wordml/sdtdatahash" xmlns:w16se="http://schemas.microsoft.com/office/word/2015/wordml/symex" xmlns:wpg="http://schemas.microsoft.com/office/word/2010/wordprocessingGroup" xmlns:wpi="http://schemas.microsoft.com/office/word/2010/wordprocessingInk" xmlns:wne="http://schemas.microsoft.com/office/word/2006/wordml" xmlns:wps="http://schemas.microsoft.com/office/word/2010/wordprocessingShape" mc:Ignorable="w14 w15 w16se w16cid w16 w16cex w16sdtdh wp14">
   <w:abstractNum w:abstractNumId="0" w15:restartNumberingAfterBreak="0">
     <w:nsid w:val="00BF4962"/>
     <w:multiLevelType w:val="hybridMultilevel"/>
@@ -1474,6 +1565,92 @@
     </w:lvl>
   </w:abstractNum>
   <w:abstractNum w:abstractNumId="1" w15:restartNumberingAfterBreak="0">
+    <w:nsid w:val="1AE74668"/>
+    <w:multiLevelType w:val="hybridMultilevel"/>
+    <w:tmpl w:val="9DE2518A"/>
+    <w:lvl w:ilvl="0" w:tplc="0419000F">
+      <w:start w:val="1"/>
+      <w:numFmt w:val="decimal"/>
+      <w:lvlText w:val="%1."/>
+      <w:lvlJc w:val="left"/>
+      <w:pPr>
+        <w:ind w:left="1068" w:hanging="360"/>
+      </w:pPr>
+    </w:lvl>
+    <w:lvl w:ilvl="1" w:tplc="04190019" w:tentative="1">
+      <w:start w:val="1"/>
+      <w:numFmt w:val="lowerLetter"/>
+      <w:lvlText w:val="%2."/>
+      <w:lvlJc w:val="left"/>
+      <w:pPr>
+        <w:ind w:left="1788" w:hanging="360"/>
+      </w:pPr>
+    </w:lvl>
+    <w:lvl w:ilvl="2" w:tplc="0419001B" w:tentative="1">
+      <w:start w:val="1"/>
+      <w:numFmt w:val="lowerRoman"/>
+      <w:lvlText w:val="%3."/>
+      <w:lvlJc w:val="right"/>
+      <w:pPr>
+        <w:ind w:left="2508" w:hanging="180"/>
+      </w:pPr>
+    </w:lvl>
+    <w:lvl w:ilvl="3" w:tplc="0419000F" w:tentative="1">
+      <w:start w:val="1"/>
+      <w:numFmt w:val="decimal"/>
+      <w:lvlText w:val="%4."/>
+      <w:lvlJc w:val="left"/>
+      <w:pPr>
+        <w:ind w:left="3228" w:hanging="360"/>
+      </w:pPr>
+    </w:lvl>
+    <w:lvl w:ilvl="4" w:tplc="04190019" w:tentative="1">
+      <w:start w:val="1"/>
+      <w:numFmt w:val="lowerLetter"/>
+      <w:lvlText w:val="%5."/>
+      <w:lvlJc w:val="left"/>
+      <w:pPr>
+        <w:ind w:left="3948" w:hanging="360"/>
+      </w:pPr>
+    </w:lvl>
+    <w:lvl w:ilvl="5" w:tplc="0419001B" w:tentative="1">
+      <w:start w:val="1"/>
+      <w:numFmt w:val="lowerRoman"/>
+      <w:lvlText w:val="%6."/>
+      <w:lvlJc w:val="right"/>
+      <w:pPr>
+        <w:ind w:left="4668" w:hanging="180"/>
+      </w:pPr>
+    </w:lvl>
+    <w:lvl w:ilvl="6" w:tplc="0419000F" w:tentative="1">
+      <w:start w:val="1"/>
+      <w:numFmt w:val="decimal"/>
+      <w:lvlText w:val="%7."/>
+      <w:lvlJc w:val="left"/>
+      <w:pPr>
+        <w:ind w:left="5388" w:hanging="360"/>
+      </w:pPr>
+    </w:lvl>
+    <w:lvl w:ilvl="7" w:tplc="04190019" w:tentative="1">
+      <w:start w:val="1"/>
+      <w:numFmt w:val="lowerLetter"/>
+      <w:lvlText w:val="%8."/>
+      <w:lvlJc w:val="left"/>
+      <w:pPr>
+        <w:ind w:left="6108" w:hanging="360"/>
+      </w:pPr>
+    </w:lvl>
+    <w:lvl w:ilvl="8" w:tplc="0419001B" w:tentative="1">
+      <w:start w:val="1"/>
+      <w:numFmt w:val="lowerRoman"/>
+      <w:lvlText w:val="%9."/>
+      <w:lvlJc w:val="right"/>
+      <w:pPr>
+        <w:ind w:left="6828" w:hanging="180"/>
+      </w:pPr>
+    </w:lvl>
+  </w:abstractNum>
+  <w:abstractNum w:abstractNumId="2" w15:restartNumberingAfterBreak="0">
     <w:nsid w:val="41214775"/>
     <w:multiLevelType w:val="hybridMultilevel"/>
     <w:tmpl w:val="315AA5EC"/>
@@ -1559,7 +1736,7 @@
       </w:pPr>
     </w:lvl>
   </w:abstractNum>
-  <w:abstractNum w:abstractNumId="2" w15:restartNumberingAfterBreak="0">
+  <w:abstractNum w:abstractNumId="3" w15:restartNumberingAfterBreak="0">
     <w:nsid w:val="4CD3105C"/>
     <w:multiLevelType w:val="hybridMultilevel"/>
     <w:tmpl w:val="83D63BD6"/>
@@ -1646,19 +1823,22 @@
     </w:lvl>
   </w:abstractNum>
   <w:num w:numId="1">
-    <w:abstractNumId w:val="2"/>
+    <w:abstractNumId w:val="3"/>
   </w:num>
   <w:num w:numId="2">
     <w:abstractNumId w:val="0"/>
   </w:num>
   <w:num w:numId="3">
+    <w:abstractNumId w:val="2"/>
+  </w:num>
+  <w:num w:numId="4">
     <w:abstractNumId w:val="1"/>
   </w:num>
 </w:numbering>
 </file>
 
 <file path=word/styles.xml><?xml version="1.0" encoding="utf-8"?>
-<w:styles xmlns:mc="http://schemas.openxmlformats.org/markup-compatibility/2006" xmlns:r="http://schemas.openxmlformats.org/officeDocument/2006/relationships" xmlns:w="http://schemas.openxmlformats.org/wordprocessingml/2006/main" xmlns:w14="http://schemas.microsoft.com/office/word/2010/wordml" xmlns:w15="http://schemas.microsoft.com/office/word/2012/wordml" xmlns:w16se="http://schemas.microsoft.com/office/word/2015/wordml/symex" mc:Ignorable="w14 w15 w16se">
+<w:styles xmlns:mc="http://schemas.openxmlformats.org/markup-compatibility/2006" xmlns:r="http://schemas.openxmlformats.org/officeDocument/2006/relationships" xmlns:w="http://schemas.openxmlformats.org/wordprocessingml/2006/main" xmlns:w14="http://schemas.microsoft.com/office/word/2010/wordml" xmlns:w15="http://schemas.microsoft.com/office/word/2012/wordml" xmlns:w16cex="http://schemas.microsoft.com/office/word/2018/wordml/cex" xmlns:w16cid="http://schemas.microsoft.com/office/word/2016/wordml/cid" xmlns:w16="http://schemas.microsoft.com/office/word/2018/wordml" xmlns:w16sdtdh="http://schemas.microsoft.com/office/word/2020/wordml/sdtdatahash" xmlns:w16se="http://schemas.microsoft.com/office/word/2015/wordml/symex" mc:Ignorable="w14 w15 w16se w16cid w16 w16cex w16sdtdh">
   <w:docDefaults>
     <w:rPrDefault>
       <w:rPr>
@@ -1674,7 +1854,7 @@
       </w:pPr>
     </w:pPrDefault>
   </w:docDefaults>
-  <w:latentStyles w:defLockedState="0" w:defUIPriority="99" w:defSemiHidden="0" w:defUnhideWhenUsed="0" w:defQFormat="0" w:count="371">
+  <w:latentStyles w:defLockedState="0" w:defUIPriority="99" w:defSemiHidden="0" w:defUnhideWhenUsed="0" w:defQFormat="0" w:count="376">
     <w:lsdException w:name="Normal" w:uiPriority="0" w:qFormat="1"/>
     <w:lsdException w:name="heading 1" w:uiPriority="9" w:qFormat="1"/>
     <w:lsdException w:name="heading 2" w:semiHidden="1" w:uiPriority="9" w:unhideWhenUsed="1" w:qFormat="1"/>
@@ -1780,7 +1960,6 @@
     <w:lsdException w:name="HTML Sample" w:semiHidden="1" w:unhideWhenUsed="1"/>
     <w:lsdException w:name="HTML Typewriter" w:semiHidden="1" w:unhideWhenUsed="1"/>
     <w:lsdException w:name="HTML Variable" w:semiHidden="1" w:unhideWhenUsed="1"/>
-    <w:lsdException w:name="Normal Table" w:semiHidden="1" w:unhideWhenUsed="1"/>
     <w:lsdException w:name="annotation subject" w:semiHidden="1" w:unhideWhenUsed="1"/>
     <w:lsdException w:name="No List" w:semiHidden="1" w:unhideWhenUsed="1"/>
     <w:lsdException w:name="Outline List 1" w:semiHidden="1" w:unhideWhenUsed="1"/>
@@ -1823,11 +2002,8 @@
     <w:lsdException w:name="Table Contemporary" w:semiHidden="1" w:unhideWhenUsed="1"/>
     <w:lsdException w:name="Table Elegant" w:semiHidden="1" w:unhideWhenUsed="1"/>
     <w:lsdException w:name="Table Professional" w:semiHidden="1" w:unhideWhenUsed="1"/>
-    <w:lsdException w:name="Table Subtle 1" w:semiHidden="1" w:unhideWhenUsed="1"/>
     <w:lsdException w:name="Table Subtle 2" w:semiHidden="1" w:unhideWhenUsed="1"/>
     <w:lsdException w:name="Table Web 1" w:semiHidden="1" w:unhideWhenUsed="1"/>
-    <w:lsdException w:name="Table Web 2" w:semiHidden="1" w:unhideWhenUsed="1"/>
-    <w:lsdException w:name="Table Web 3" w:semiHidden="1" w:unhideWhenUsed="1"/>
     <w:lsdException w:name="Balloon Text" w:semiHidden="1" w:unhideWhenUsed="1"/>
     <w:lsdException w:name="Table Grid" w:uiPriority="39"/>
     <w:lsdException w:name="Table Theme" w:semiHidden="1" w:unhideWhenUsed="1"/>
@@ -2046,6 +2222,11 @@
     <w:lsdException w:name="List Table 5 Dark Accent 6" w:uiPriority="50"/>
     <w:lsdException w:name="List Table 6 Colorful Accent 6" w:uiPriority="51"/>
     <w:lsdException w:name="List Table 7 Colorful Accent 6" w:uiPriority="52"/>
+    <w:lsdException w:name="Mention" w:semiHidden="1" w:unhideWhenUsed="1"/>
+    <w:lsdException w:name="Smart Hyperlink" w:semiHidden="1" w:unhideWhenUsed="1"/>
+    <w:lsdException w:name="Hashtag" w:semiHidden="1" w:unhideWhenUsed="1"/>
+    <w:lsdException w:name="Unresolved Mention" w:semiHidden="1" w:unhideWhenUsed="1"/>
+    <w:lsdException w:name="Smart Link" w:semiHidden="1" w:unhideWhenUsed="1"/>
   </w:latentStyles>
   <w:style w:type="paragraph" w:default="1" w:styleId="a">
     <w:name w:val="Normal"/>

</xml_diff>

<commit_message>
Second fixxes by Zaharova
</commit_message>
<xml_diff>
--- a/docx/автоР/Отзыв на автореферат Захарова.docx
+++ b/docx/автоР/Отзыв на автореферат Захарова.docx
@@ -1,6 +1,6 @@
 
 <file path=word/document.xml><?xml version="1.0" encoding="utf-8"?>
-<w:document xmlns:wpc="http://schemas.microsoft.com/office/word/2010/wordprocessingCanvas" xmlns:cx="http://schemas.microsoft.com/office/drawing/2014/chartex" xmlns:cx1="http://schemas.microsoft.com/office/drawing/2015/9/8/chartex" xmlns:cx2="http://schemas.microsoft.com/office/drawing/2015/10/21/chartex" xmlns:cx3="http://schemas.microsoft.com/office/drawing/2016/5/9/chartex" xmlns:cx4="http://schemas.microsoft.com/office/drawing/2016/5/10/chartex" xmlns:cx5="http://schemas.microsoft.com/office/drawing/2016/5/11/chartex" xmlns:cx6="http://schemas.microsoft.com/office/drawing/2016/5/12/chartex" xmlns:cx7="http://schemas.microsoft.com/office/drawing/2016/5/13/chartex" xmlns:cx8="http://schemas.microsoft.com/office/drawing/2016/5/14/chartex" xmlns:mc="http://schemas.openxmlformats.org/markup-compatibility/2006" xmlns:aink="http://schemas.microsoft.com/office/drawing/2016/ink" xmlns:am3d="http://schemas.microsoft.com/office/drawing/2017/model3d" xmlns:o="urn:schemas-microsoft-com:office:office" xmlns:r="http://schemas.openxmlformats.org/officeDocument/2006/relationships" xmlns:m="http://schemas.openxmlformats.org/officeDocument/2006/math" xmlns:v="urn:schemas-microsoft-com:vml" xmlns:wp14="http://schemas.microsoft.com/office/word/2010/wordprocessingDrawing" xmlns:wp="http://schemas.openxmlformats.org/drawingml/2006/wordprocessingDrawing" xmlns:w10="urn:schemas-microsoft-com:office:word" xmlns:w="http://schemas.openxmlformats.org/wordprocessingml/2006/main" xmlns:w14="http://schemas.microsoft.com/office/word/2010/wordml" xmlns:w15="http://schemas.microsoft.com/office/word/2012/wordml" xmlns:w16cex="http://schemas.microsoft.com/office/word/2018/wordml/cex" xmlns:w16cid="http://schemas.microsoft.com/office/word/2016/wordml/cid" xmlns:w16="http://schemas.microsoft.com/office/word/2018/wordml" xmlns:w16sdtdh="http://schemas.microsoft.com/office/word/2020/wordml/sdtdatahash" xmlns:w16se="http://schemas.microsoft.com/office/word/2015/wordml/symex" xmlns:wpg="http://schemas.microsoft.com/office/word/2010/wordprocessingGroup" xmlns:wpi="http://schemas.microsoft.com/office/word/2010/wordprocessingInk" xmlns:wne="http://schemas.microsoft.com/office/word/2006/wordml" xmlns:wps="http://schemas.microsoft.com/office/word/2010/wordprocessingShape" mc:Ignorable="w14 w15 w16se w16cid w16 w16cex w16sdtdh wp14">
+<w:document xmlns:wpc="http://schemas.microsoft.com/office/word/2010/wordprocessingCanvas" xmlns:mc="http://schemas.openxmlformats.org/markup-compatibility/2006" xmlns:o="urn:schemas-microsoft-com:office:office" xmlns:r="http://schemas.openxmlformats.org/officeDocument/2006/relationships" xmlns:m="http://schemas.openxmlformats.org/officeDocument/2006/math" xmlns:v="urn:schemas-microsoft-com:vml" xmlns:wp14="http://schemas.microsoft.com/office/word/2010/wordprocessingDrawing" xmlns:wp="http://schemas.openxmlformats.org/drawingml/2006/wordprocessingDrawing" xmlns:w10="urn:schemas-microsoft-com:office:word" xmlns:w="http://schemas.openxmlformats.org/wordprocessingml/2006/main" xmlns:w14="http://schemas.microsoft.com/office/word/2010/wordml" xmlns:w15="http://schemas.microsoft.com/office/word/2012/wordml" xmlns:wpg="http://schemas.microsoft.com/office/word/2010/wordprocessingGroup" xmlns:wpi="http://schemas.microsoft.com/office/word/2010/wordprocessingInk" xmlns:wne="http://schemas.microsoft.com/office/word/2006/wordml" xmlns:wps="http://schemas.microsoft.com/office/word/2010/wordprocessingShape" mc:Ignorable="w14 w15 wp14">
   <w:body>
     <w:p>
       <w:pPr>
@@ -32,7 +32,7 @@
     </w:p>
     <w:p>
       <w:pPr>
-        <w:spacing w:line="312" w:lineRule="auto"/>
+        <w:spacing w:line="240" w:lineRule="auto"/>
         <w:ind w:left="567" w:right="567"/>
         <w:jc w:val="center"/>
         <w:rPr>
@@ -104,7 +104,33 @@
           <w:szCs w:val="26"/>
         </w:rPr>
         <w:br/>
-        <w:t>Уколова Станислава Сергеевича</w:t>
+      </w:r>
+      <w:proofErr w:type="spellStart"/>
+      <w:r>
+        <w:rPr>
+          <w:rFonts w:ascii="Times New Roman" w:hAnsi="Times New Roman" w:cs="Times New Roman"/>
+          <w:sz w:val="26"/>
+          <w:szCs w:val="26"/>
+        </w:rPr>
+        <w:t>Уколова</w:t>
+      </w:r>
+      <w:proofErr w:type="spellEnd"/>
+      <w:r>
+        <w:rPr>
+          <w:rFonts w:ascii="Times New Roman" w:hAnsi="Times New Roman" w:cs="Times New Roman"/>
+          <w:sz w:val="26"/>
+          <w:szCs w:val="26"/>
+        </w:rPr>
+        <w:t xml:space="preserve"> Станислава </w:t>
+      </w:r>
+      <w:proofErr w:type="gramStart"/>
+      <w:r>
+        <w:rPr>
+          <w:rFonts w:ascii="Times New Roman" w:hAnsi="Times New Roman" w:cs="Times New Roman"/>
+          <w:sz w:val="26"/>
+          <w:szCs w:val="26"/>
+        </w:rPr>
+        <w:t>Сергеевича</w:t>
       </w:r>
       <w:r>
         <w:rPr>
@@ -120,7 +146,16 @@
           <w:sz w:val="26"/>
           <w:szCs w:val="26"/>
         </w:rPr>
-        <w:t>«Разработка алгоритмов оптимальной маршрутизации инструмента для САПР управляющих программ машин листовой резки с</w:t>
+        <w:t>«</w:t>
+      </w:r>
+      <w:proofErr w:type="gramEnd"/>
+      <w:r>
+        <w:rPr>
+          <w:rFonts w:ascii="Times New Roman" w:hAnsi="Times New Roman" w:cs="Times New Roman"/>
+          <w:sz w:val="26"/>
+          <w:szCs w:val="26"/>
+        </w:rPr>
+        <w:t>Разработка алгоритмов оптимальной маршрутизации инструмента для САПР управляющих программ машин листовой резки с</w:t>
       </w:r>
       <w:r>
         <w:rPr>
@@ -175,7 +210,7 @@
     </w:p>
     <w:p>
       <w:pPr>
-        <w:spacing w:after="80" w:line="312" w:lineRule="auto"/>
+        <w:spacing w:after="0" w:line="264" w:lineRule="auto"/>
         <w:ind w:firstLine="708"/>
         <w:jc w:val="both"/>
         <w:rPr>
@@ -294,7 +329,7 @@
           <w:sz w:val="26"/>
           <w:szCs w:val="26"/>
         </w:rPr>
-        <w:t xml:space="preserve"> как полностью дискретную, более традиционную для этого круга задач, так и смешанную, непрерывно-дискретную, всё ещё слабо представленную в литературе по теме исследования.</w:t>
+        <w:t xml:space="preserve"> полностью дискретную, более традиционную для этого круга задач, и смешанную, непрерывно-дискретную, всё ещё слабо представленную в литературе по теме исследования.</w:t>
       </w:r>
       <w:r>
         <w:rPr>
@@ -408,12 +443,30 @@
           <w:sz w:val="26"/>
           <w:szCs w:val="26"/>
         </w:rPr>
-        <w:t>ся на эвристические и метаэвристические подходы.</w:t>
+        <w:t xml:space="preserve">ся на эвристические и </w:t>
+      </w:r>
+      <w:proofErr w:type="spellStart"/>
+      <w:r>
+        <w:rPr>
+          <w:rFonts w:ascii="Times New Roman" w:hAnsi="Times New Roman" w:cs="Times New Roman"/>
+          <w:sz w:val="26"/>
+          <w:szCs w:val="26"/>
+        </w:rPr>
+        <w:t>метаэвристические</w:t>
+      </w:r>
+      <w:proofErr w:type="spellEnd"/>
+      <w:r>
+        <w:rPr>
+          <w:rFonts w:ascii="Times New Roman" w:hAnsi="Times New Roman" w:cs="Times New Roman"/>
+          <w:sz w:val="26"/>
+          <w:szCs w:val="26"/>
+        </w:rPr>
+        <w:t xml:space="preserve"> подходы.</w:t>
       </w:r>
     </w:p>
     <w:p>
       <w:pPr>
-        <w:spacing w:after="80" w:line="312" w:lineRule="auto"/>
+        <w:spacing w:after="0" w:line="264" w:lineRule="auto"/>
         <w:ind w:firstLine="708"/>
         <w:jc w:val="both"/>
         <w:rPr>
@@ -428,7 +481,23 @@
           <w:sz w:val="26"/>
           <w:szCs w:val="26"/>
         </w:rPr>
-        <w:t>Представленные в диссертационной работе алгоритмы значительно повышают размер задач</w:t>
+        <w:t>Представленные в диссертационной работе алгоритмы значительно повышают размер</w:t>
+      </w:r>
+      <w:r>
+        <w:rPr>
+          <w:rFonts w:ascii="Times New Roman" w:hAnsi="Times New Roman" w:cs="Times New Roman"/>
+          <w:sz w:val="26"/>
+          <w:szCs w:val="26"/>
+        </w:rPr>
+        <w:t>ность</w:t>
+      </w:r>
+      <w:r>
+        <w:rPr>
+          <w:rFonts w:ascii="Times New Roman" w:hAnsi="Times New Roman" w:cs="Times New Roman"/>
+          <w:sz w:val="26"/>
+          <w:szCs w:val="26"/>
+        </w:rPr>
+        <w:t xml:space="preserve"> задач</w:t>
       </w:r>
       <w:r>
         <w:rPr>
@@ -457,7 +526,7 @@
     </w:p>
     <w:p>
       <w:pPr>
-        <w:spacing w:after="80" w:line="312" w:lineRule="auto"/>
+        <w:spacing w:after="0" w:line="264" w:lineRule="auto"/>
         <w:ind w:firstLine="708"/>
         <w:jc w:val="both"/>
         <w:rPr>
@@ -477,7 +546,7 @@
     </w:p>
     <w:p>
       <w:pPr>
-        <w:spacing w:after="80" w:line="312" w:lineRule="auto"/>
+        <w:spacing w:after="0" w:line="264" w:lineRule="auto"/>
         <w:ind w:firstLine="708"/>
         <w:jc w:val="both"/>
         <w:rPr>
@@ -492,7 +561,6 @@
           <w:sz w:val="26"/>
           <w:szCs w:val="26"/>
         </w:rPr>
-        <w:lastRenderedPageBreak/>
         <w:t xml:space="preserve">Основные результаты исследования отражены в </w:t>
       </w:r>
       <w:r>
@@ -501,7 +569,25 @@
           <w:sz w:val="26"/>
           <w:szCs w:val="26"/>
         </w:rPr>
-        <w:t xml:space="preserve">18 публикациях, среди которых 9 научных работ в журналах, определённых ВАК и Аттестационным советом УрФУ, </w:t>
+        <w:t xml:space="preserve">18 публикациях, среди которых 9 научных работ в журналах, определённых ВАК и Аттестационным советом </w:t>
+      </w:r>
+      <w:proofErr w:type="spellStart"/>
+      <w:r>
+        <w:rPr>
+          <w:rFonts w:ascii="Times New Roman" w:hAnsi="Times New Roman" w:cs="Times New Roman"/>
+          <w:sz w:val="26"/>
+          <w:szCs w:val="26"/>
+        </w:rPr>
+        <w:t>УрФУ</w:t>
+      </w:r>
+      <w:proofErr w:type="spellEnd"/>
+      <w:r>
+        <w:rPr>
+          <w:rFonts w:ascii="Times New Roman" w:hAnsi="Times New Roman" w:cs="Times New Roman"/>
+          <w:sz w:val="26"/>
+          <w:szCs w:val="26"/>
+        </w:rPr>
+        <w:t xml:space="preserve">, </w:t>
       </w:r>
       <w:r>
         <w:rPr>
@@ -527,6 +613,7 @@
         </w:rPr>
         <w:t xml:space="preserve"> 8 статей в журналах, индексируемых в международных базах </w:t>
       </w:r>
+      <w:proofErr w:type="spellStart"/>
       <w:r>
         <w:rPr>
           <w:rFonts w:ascii="Times New Roman" w:hAnsi="Times New Roman" w:cs="Times New Roman"/>
@@ -536,6 +623,7 @@
         </w:rPr>
         <w:t>WoS</w:t>
       </w:r>
+      <w:proofErr w:type="spellEnd"/>
       <w:r>
         <w:rPr>
           <w:rFonts w:ascii="Times New Roman" w:hAnsi="Times New Roman" w:cs="Times New Roman"/>
@@ -561,10 +649,12 @@
         </w:rPr>
         <w:t xml:space="preserve">. </w:t>
       </w:r>
+      <w:bookmarkStart w:id="1" w:name="_GoBack"/>
+      <w:bookmarkEnd w:id="1"/>
     </w:p>
     <w:p>
       <w:pPr>
-        <w:spacing w:after="80" w:line="312" w:lineRule="auto"/>
+        <w:spacing w:after="0" w:line="264" w:lineRule="auto"/>
         <w:ind w:firstLine="708"/>
         <w:jc w:val="both"/>
         <w:rPr>
@@ -603,7 +693,16 @@
           <w:sz w:val="26"/>
           <w:szCs w:val="26"/>
         </w:rPr>
-        <w:t xml:space="preserve">Результаты диссертационной работы также используются в образовательном процессе ФГАОУ ВО «Уральский федеральный университет имени первого Президента России Б. Н. Ельцина». </w:t>
+        <w:t xml:space="preserve">Результаты диссертационной работы также используются в образовательном процессе ФГАОУ ВО «Уральский федеральный университет </w:t>
+      </w:r>
+      <w:r>
+        <w:rPr>
+          <w:rFonts w:ascii="Times New Roman" w:hAnsi="Times New Roman" w:cs="Times New Roman"/>
+          <w:sz w:val="26"/>
+          <w:szCs w:val="26"/>
+        </w:rPr>
+        <w:lastRenderedPageBreak/>
+        <w:t xml:space="preserve">имени первого Президента России Б. Н. Ельцина». </w:t>
       </w:r>
       <w:r>
         <w:rPr>
@@ -616,7 +715,7 @@
     </w:p>
     <w:p>
       <w:pPr>
-        <w:spacing w:after="80" w:line="312" w:lineRule="auto"/>
+        <w:spacing w:after="0" w:line="264" w:lineRule="auto"/>
         <w:ind w:firstLine="708"/>
         <w:jc w:val="both"/>
         <w:rPr>
@@ -649,7 +748,8 @@
           <w:ilvl w:val="0"/>
           <w:numId w:val="4"/>
         </w:numPr>
-        <w:spacing w:after="80" w:line="312" w:lineRule="auto"/>
+        <w:spacing w:after="0" w:line="264" w:lineRule="auto"/>
+        <w:ind w:left="426"/>
         <w:jc w:val="both"/>
         <w:rPr>
           <w:rFonts w:ascii="Times New Roman" w:hAnsi="Times New Roman" w:cs="Times New Roman"/>
@@ -663,7 +763,23 @@
           <w:sz w:val="26"/>
           <w:szCs w:val="26"/>
         </w:rPr>
-        <w:t xml:space="preserve">На рис. 2 на стр. 10 упомянута </w:t>
+        <w:t xml:space="preserve">На рис. 2 на стр. 10 </w:t>
+      </w:r>
+      <w:r>
+        <w:rPr>
+          <w:rFonts w:ascii="Times New Roman" w:hAnsi="Times New Roman" w:cs="Times New Roman"/>
+          <w:sz w:val="26"/>
+          <w:szCs w:val="26"/>
+        </w:rPr>
+        <w:t>приведена</w:t>
+      </w:r>
+      <w:r>
+        <w:rPr>
+          <w:rFonts w:ascii="Times New Roman" w:hAnsi="Times New Roman" w:cs="Times New Roman"/>
+          <w:sz w:val="26"/>
+          <w:szCs w:val="26"/>
+        </w:rPr>
+        <w:t xml:space="preserve"> </w:t>
       </w:r>
       <w:r>
         <w:rPr>
@@ -704,7 +820,25 @@
           <w:sz w:val="26"/>
           <w:szCs w:val="26"/>
         </w:rPr>
-        <w:t xml:space="preserve">как один из частных случаев задачи резки, хотя как правило последняя сводится к обобщённой задаче коммивояжера </w:t>
+        <w:t xml:space="preserve">как один из частных случаев задачи резки, </w:t>
+      </w:r>
+      <w:proofErr w:type="gramStart"/>
+      <w:r>
+        <w:rPr>
+          <w:rFonts w:ascii="Times New Roman" w:hAnsi="Times New Roman" w:cs="Times New Roman"/>
+          <w:sz w:val="26"/>
+          <w:szCs w:val="26"/>
+        </w:rPr>
+        <w:t>хотя</w:t>
+      </w:r>
+      <w:proofErr w:type="gramEnd"/>
+      <w:r>
+        <w:rPr>
+          <w:rFonts w:ascii="Times New Roman" w:hAnsi="Times New Roman" w:cs="Times New Roman"/>
+          <w:sz w:val="26"/>
+          <w:szCs w:val="26"/>
+        </w:rPr>
+        <w:t xml:space="preserve"> как правило последняя сводится к обобщённой задаче коммивояжера </w:t>
       </w:r>
       <w:r>
         <w:rPr>
@@ -721,7 +855,31 @@
           <w:sz w:val="26"/>
           <w:szCs w:val="26"/>
         </w:rPr>
-        <w:t>. Каким образом простая задача коммивояжера может применяться для поиска оптимального решения задачи маршрутизации режущего инструмента?</w:t>
+        <w:t xml:space="preserve">. </w:t>
+      </w:r>
+      <w:r>
+        <w:rPr>
+          <w:rFonts w:ascii="Times New Roman" w:hAnsi="Times New Roman" w:cs="Times New Roman"/>
+          <w:sz w:val="26"/>
+          <w:szCs w:val="26"/>
+        </w:rPr>
+        <w:t>Не ясно, к</w:t>
+      </w:r>
+      <w:r>
+        <w:rPr>
+          <w:rFonts w:ascii="Times New Roman" w:hAnsi="Times New Roman" w:cs="Times New Roman"/>
+          <w:sz w:val="26"/>
+          <w:szCs w:val="26"/>
+        </w:rPr>
+        <w:t>аким образом простая задача коммивояжера может применяться для поиска оптимального решения задачи мар</w:t>
+      </w:r>
+      <w:r>
+        <w:rPr>
+          <w:rFonts w:ascii="Times New Roman" w:hAnsi="Times New Roman" w:cs="Times New Roman"/>
+          <w:sz w:val="26"/>
+          <w:szCs w:val="26"/>
+        </w:rPr>
+        <w:t>шрутизации режущего инструмента.</w:t>
       </w:r>
     </w:p>
     <w:p>
@@ -731,7 +889,8 @@
           <w:ilvl w:val="0"/>
           <w:numId w:val="4"/>
         </w:numPr>
-        <w:spacing w:after="80" w:line="312" w:lineRule="auto"/>
+        <w:spacing w:after="0" w:line="264" w:lineRule="auto"/>
+        <w:ind w:left="426"/>
         <w:jc w:val="both"/>
         <w:rPr>
           <w:rFonts w:ascii="Times New Roman" w:hAnsi="Times New Roman" w:cs="Times New Roman"/>
@@ -745,23 +904,55 @@
           <w:sz w:val="26"/>
           <w:szCs w:val="26"/>
         </w:rPr>
-        <w:t xml:space="preserve">Легко понять, как использование ограничения предшествования сокращает время счёта для алгоритма главы три, не использующего дискретизацию контуров. Из текста автореферата не вполне </w:t>
-      </w:r>
-      <w:r>
-        <w:rPr>
-          <w:rFonts w:ascii="Times New Roman" w:hAnsi="Times New Roman" w:cs="Times New Roman"/>
-          <w:sz w:val="26"/>
-          <w:szCs w:val="26"/>
-        </w:rPr>
-        <w:t>ясно</w:t>
-      </w:r>
-      <w:r>
-        <w:rPr>
-          <w:rFonts w:ascii="Times New Roman" w:hAnsi="Times New Roman" w:cs="Times New Roman"/>
-          <w:sz w:val="26"/>
-          <w:szCs w:val="26"/>
-        </w:rPr>
-        <w:t>, как аналогичный эффект достигается для алгоритма ветвей и границ второй главы.</w:t>
+        <w:t xml:space="preserve">Понятно, что </w:t>
+      </w:r>
+      <w:r>
+        <w:rPr>
+          <w:rFonts w:ascii="Times New Roman" w:hAnsi="Times New Roman" w:cs="Times New Roman"/>
+          <w:sz w:val="26"/>
+          <w:szCs w:val="26"/>
+        </w:rPr>
+        <w:t>ограничени</w:t>
+      </w:r>
+      <w:r>
+        <w:rPr>
+          <w:rFonts w:ascii="Times New Roman" w:hAnsi="Times New Roman" w:cs="Times New Roman"/>
+          <w:sz w:val="26"/>
+          <w:szCs w:val="26"/>
+        </w:rPr>
+        <w:t>е</w:t>
+      </w:r>
+      <w:r>
+        <w:rPr>
+          <w:rFonts w:ascii="Times New Roman" w:hAnsi="Times New Roman" w:cs="Times New Roman"/>
+          <w:sz w:val="26"/>
+          <w:szCs w:val="26"/>
+        </w:rPr>
+        <w:t xml:space="preserve"> предшествования сокращает время счёта для алгоритма главы три, не использующего дискретизацию контуров. </w:t>
+      </w:r>
+      <w:r>
+        <w:rPr>
+          <w:rFonts w:ascii="Times New Roman" w:hAnsi="Times New Roman" w:cs="Times New Roman"/>
+          <w:sz w:val="26"/>
+          <w:szCs w:val="26"/>
+        </w:rPr>
+        <w:t>А</w:t>
+      </w:r>
+      <w:r>
+        <w:rPr>
+          <w:rFonts w:ascii="Times New Roman" w:hAnsi="Times New Roman" w:cs="Times New Roman"/>
+          <w:sz w:val="26"/>
+          <w:szCs w:val="26"/>
+        </w:rPr>
+        <w:t xml:space="preserve"> как аналогичный эффект достигается для алгорит</w:t>
+      </w:r>
+      <w:r>
+        <w:rPr>
+          <w:rFonts w:ascii="Times New Roman" w:hAnsi="Times New Roman" w:cs="Times New Roman"/>
+          <w:sz w:val="26"/>
+          <w:szCs w:val="26"/>
+        </w:rPr>
+        <w:t>ма ветвей и границ второй главы?</w:t>
       </w:r>
     </w:p>
     <w:p>
@@ -771,7 +962,8 @@
           <w:ilvl w:val="0"/>
           <w:numId w:val="4"/>
         </w:numPr>
-        <w:spacing w:after="80" w:line="312" w:lineRule="auto"/>
+        <w:spacing w:after="0" w:line="264" w:lineRule="auto"/>
+        <w:ind w:left="426"/>
         <w:jc w:val="both"/>
         <w:rPr>
           <w:rFonts w:ascii="Times New Roman" w:hAnsi="Times New Roman" w:cs="Times New Roman"/>
@@ -785,12 +977,52 @@
           <w:sz w:val="26"/>
           <w:szCs w:val="26"/>
         </w:rPr>
-        <w:t>В табл. 2 на стр. 15 приводится время счёта всех тестируемых алгоритмов главы 2, а в табл. 3 на стр. 18 время счёта алгоритмов главы 3 – нет. Хотелось бы получить представление о сравнительном быстродействии реализованных в диссертационной работе алгоритмов.</w:t>
+        <w:t xml:space="preserve">Не для всех </w:t>
+      </w:r>
+      <w:r>
+        <w:rPr>
+          <w:rFonts w:ascii="Times New Roman" w:hAnsi="Times New Roman" w:cs="Times New Roman"/>
+          <w:sz w:val="26"/>
+          <w:szCs w:val="26"/>
+        </w:rPr>
+        <w:t>реализованных в работе алгоритмов</w:t>
+      </w:r>
+      <w:r>
+        <w:rPr>
+          <w:rFonts w:ascii="Times New Roman" w:hAnsi="Times New Roman" w:cs="Times New Roman"/>
+          <w:sz w:val="26"/>
+          <w:szCs w:val="26"/>
+        </w:rPr>
+        <w:t xml:space="preserve"> приведено время счета. </w:t>
+      </w:r>
+      <w:r>
+        <w:rPr>
+          <w:rFonts w:ascii="Times New Roman" w:hAnsi="Times New Roman" w:cs="Times New Roman"/>
+          <w:sz w:val="26"/>
+          <w:szCs w:val="26"/>
+        </w:rPr>
+        <w:t>Хотелось бы получить представление о сравнительном быстродействии</w:t>
+      </w:r>
+      <w:r>
+        <w:rPr>
+          <w:rFonts w:ascii="Times New Roman" w:hAnsi="Times New Roman" w:cs="Times New Roman"/>
+          <w:sz w:val="26"/>
+          <w:szCs w:val="26"/>
+        </w:rPr>
+        <w:t xml:space="preserve"> этих алгоритмов</w:t>
+      </w:r>
+      <w:r>
+        <w:rPr>
+          <w:rFonts w:ascii="Times New Roman" w:hAnsi="Times New Roman" w:cs="Times New Roman"/>
+          <w:sz w:val="26"/>
+          <w:szCs w:val="26"/>
+        </w:rPr>
+        <w:t>.</w:t>
       </w:r>
     </w:p>
     <w:p>
       <w:pPr>
-        <w:spacing w:after="80" w:line="312" w:lineRule="auto"/>
+        <w:spacing w:after="0" w:line="264" w:lineRule="auto"/>
         <w:ind w:firstLine="708"/>
         <w:jc w:val="both"/>
         <w:rPr>
@@ -847,13 +1079,23 @@
         </w:rPr>
         <w:t>С. С. </w:t>
       </w:r>
-      <w:r>
-        <w:rPr>
-          <w:rFonts w:ascii="Times New Roman" w:hAnsi="Times New Roman" w:cs="Times New Roman"/>
-          <w:sz w:val="26"/>
-          <w:szCs w:val="26"/>
-        </w:rPr>
-        <w:t>Уколова «Разработка алгоритмов оптимальной маршрутизации инструмента для САПР управляющих программ машин листовой резки с ЧПУ»</w:t>
+      <w:proofErr w:type="spellStart"/>
+      <w:r>
+        <w:rPr>
+          <w:rFonts w:ascii="Times New Roman" w:hAnsi="Times New Roman" w:cs="Times New Roman"/>
+          <w:sz w:val="26"/>
+          <w:szCs w:val="26"/>
+        </w:rPr>
+        <w:t>Уколова</w:t>
+      </w:r>
+      <w:proofErr w:type="spellEnd"/>
+      <w:r>
+        <w:rPr>
+          <w:rFonts w:ascii="Times New Roman" w:hAnsi="Times New Roman" w:cs="Times New Roman"/>
+          <w:sz w:val="26"/>
+          <w:szCs w:val="26"/>
+        </w:rPr>
+        <w:t xml:space="preserve"> «Разработка алгоритмов оптимальной маршрутизации инструмента для САПР управляющих программ машин листовой резки с ЧПУ»</w:t>
       </w:r>
       <w:r>
         <w:rPr>
@@ -893,8 +1135,18 @@
           <w:sz w:val="26"/>
           <w:szCs w:val="26"/>
         </w:rPr>
-        <w:t>Положения о присуждении ученых степеней в УрФУ</w:t>
-      </w:r>
+        <w:t xml:space="preserve">Положения о присуждении ученых степеней в </w:t>
+      </w:r>
+      <w:proofErr w:type="spellStart"/>
+      <w:r>
+        <w:rPr>
+          <w:rFonts w:ascii="Times New Roman" w:hAnsi="Times New Roman" w:cs="Times New Roman"/>
+          <w:sz w:val="26"/>
+          <w:szCs w:val="26"/>
+        </w:rPr>
+        <w:t>УрФУ</w:t>
+      </w:r>
+      <w:proofErr w:type="spellEnd"/>
       <w:r>
         <w:rPr>
           <w:rFonts w:ascii="Times New Roman" w:hAnsi="Times New Roman" w:cs="Times New Roman"/>
@@ -925,21 +1177,12 @@
           <w:sz w:val="26"/>
           <w:szCs w:val="26"/>
         </w:rPr>
-        <w:t xml:space="preserve">ния ученой степени кандидата </w:t>
-      </w:r>
-      <w:r>
-        <w:rPr>
-          <w:rFonts w:ascii="Times New Roman" w:hAnsi="Times New Roman" w:cs="Times New Roman"/>
-          <w:sz w:val="26"/>
-          <w:szCs w:val="26"/>
-        </w:rPr>
-        <w:lastRenderedPageBreak/>
-        <w:t>технических наук по специальности 05.13.12 – Системы автоматизации проектирования (промышленность).</w:t>
+        <w:t>ния ученой степени кандидата технических наук по специальности 05.13.12 – Системы автоматизации проектирования (промышленность).</w:t>
       </w:r>
     </w:p>
     <w:p>
       <w:pPr>
-        <w:spacing w:after="80" w:line="312" w:lineRule="auto"/>
+        <w:spacing w:after="0" w:line="264" w:lineRule="auto"/>
         <w:ind w:firstLine="708"/>
         <w:jc w:val="both"/>
         <w:rPr>
@@ -951,7 +1194,73 @@
     </w:p>
     <w:p>
       <w:pPr>
-        <w:spacing w:after="80" w:line="312" w:lineRule="auto"/>
+        <w:spacing w:after="0" w:line="264" w:lineRule="auto"/>
+        <w:ind w:right="1700"/>
+        <w:rPr>
+          <w:rFonts w:ascii="Times New Roman" w:hAnsi="Times New Roman" w:cs="Times New Roman"/>
+          <w:sz w:val="26"/>
+          <w:szCs w:val="26"/>
+        </w:rPr>
+      </w:pPr>
+      <w:r>
+        <w:rPr>
+          <w:rFonts w:ascii="Times New Roman" w:hAnsi="Times New Roman" w:cs="Times New Roman"/>
+          <w:sz w:val="26"/>
+          <w:szCs w:val="26"/>
+        </w:rPr>
+        <w:t>Ведущий научный сотрудник научно-исследовательской части федерального государственного бюджетного образовательного учреждения высшего образования «Уральский государственный архитектурно-художественный университет»,</w:t>
+      </w:r>
+    </w:p>
+    <w:p>
+      <w:pPr>
+        <w:spacing w:after="0" w:line="264" w:lineRule="auto"/>
+        <w:rPr>
+          <w:rFonts w:ascii="Times New Roman" w:hAnsi="Times New Roman" w:cs="Times New Roman"/>
+          <w:sz w:val="26"/>
+          <w:szCs w:val="26"/>
+        </w:rPr>
+      </w:pPr>
+      <w:r>
+        <w:rPr>
+          <w:rFonts w:ascii="Times New Roman" w:hAnsi="Times New Roman" w:cs="Times New Roman"/>
+          <w:sz w:val="26"/>
+          <w:szCs w:val="26"/>
+        </w:rPr>
+        <w:t xml:space="preserve">кандидат технических наук (05.13.12 – Системы автоматизации проектирования), </w:t>
+      </w:r>
+      <w:r>
+        <w:rPr>
+          <w:rFonts w:ascii="Times New Roman" w:hAnsi="Times New Roman" w:cs="Times New Roman"/>
+          <w:sz w:val="26"/>
+          <w:szCs w:val="26"/>
+        </w:rPr>
+        <w:br/>
+        <w:t>доцент</w:t>
+      </w:r>
+    </w:p>
+    <w:p>
+      <w:pPr>
+        <w:spacing w:after="0" w:line="264" w:lineRule="auto"/>
+        <w:ind w:right="708"/>
+        <w:jc w:val="right"/>
+        <w:rPr>
+          <w:rFonts w:ascii="Times New Roman" w:hAnsi="Times New Roman" w:cs="Times New Roman"/>
+          <w:sz w:val="26"/>
+          <w:szCs w:val="26"/>
+        </w:rPr>
+      </w:pPr>
+      <w:r>
+        <w:rPr>
+          <w:rFonts w:ascii="Times New Roman" w:hAnsi="Times New Roman" w:cs="Times New Roman"/>
+          <w:sz w:val="26"/>
+          <w:szCs w:val="26"/>
+        </w:rPr>
+        <w:t>Захарова Галина Борисовна</w:t>
+      </w:r>
+    </w:p>
+    <w:p>
+      <w:pPr>
+        <w:spacing w:after="0" w:line="264" w:lineRule="auto"/>
         <w:ind w:firstLine="708"/>
         <w:jc w:val="both"/>
         <w:rPr>
@@ -960,419 +1269,300 @@
           <w:szCs w:val="26"/>
         </w:rPr>
       </w:pPr>
+      <w:r>
+        <w:rPr>
+          <w:rFonts w:ascii="Times New Roman" w:hAnsi="Times New Roman" w:cs="Times New Roman"/>
+          <w:sz w:val="26"/>
+          <w:szCs w:val="26"/>
+        </w:rPr>
+        <w:t>1</w:t>
+      </w:r>
+      <w:r>
+        <w:rPr>
+          <w:rFonts w:ascii="Times New Roman" w:hAnsi="Times New Roman" w:cs="Times New Roman"/>
+          <w:sz w:val="26"/>
+          <w:szCs w:val="26"/>
+        </w:rPr>
+        <w:t>5</w:t>
+      </w:r>
+      <w:r>
+        <w:rPr>
+          <w:rFonts w:ascii="Times New Roman" w:hAnsi="Times New Roman" w:cs="Times New Roman"/>
+          <w:sz w:val="26"/>
+          <w:szCs w:val="26"/>
+        </w:rPr>
+        <w:t>.</w:t>
+      </w:r>
+      <w:r>
+        <w:rPr>
+          <w:rFonts w:ascii="Times New Roman" w:hAnsi="Times New Roman" w:cs="Times New Roman"/>
+          <w:sz w:val="26"/>
+          <w:szCs w:val="26"/>
+        </w:rPr>
+        <w:t>02</w:t>
+      </w:r>
+      <w:r>
+        <w:rPr>
+          <w:rFonts w:ascii="Times New Roman" w:hAnsi="Times New Roman" w:cs="Times New Roman"/>
+          <w:sz w:val="26"/>
+          <w:szCs w:val="26"/>
+        </w:rPr>
+        <w:t>.202</w:t>
+      </w:r>
+      <w:r>
+        <w:rPr>
+          <w:rFonts w:ascii="Times New Roman" w:hAnsi="Times New Roman" w:cs="Times New Roman"/>
+          <w:sz w:val="26"/>
+          <w:szCs w:val="26"/>
+        </w:rPr>
+        <w:t>2</w:t>
+      </w:r>
     </w:p>
     <w:p>
       <w:pPr>
-        <w:spacing w:after="80" w:line="312" w:lineRule="auto"/>
-        <w:ind w:right="1700"/>
-        <w:rPr>
-          <w:rFonts w:ascii="Times New Roman" w:hAnsi="Times New Roman" w:cs="Times New Roman"/>
-          <w:sz w:val="26"/>
-          <w:szCs w:val="26"/>
-        </w:rPr>
-      </w:pPr>
-      <w:r>
-        <w:rPr>
-          <w:rFonts w:ascii="Times New Roman" w:hAnsi="Times New Roman" w:cs="Times New Roman"/>
-          <w:sz w:val="26"/>
-          <w:szCs w:val="26"/>
-        </w:rPr>
-        <w:t>Ведущий научный сотрудник научно-исследовательской части федерального государственного бюджетного образовательного учреждения высшего образования «Уральский государственный архитектурно-художественный университет»,</w:t>
-      </w:r>
+        <w:spacing w:after="0" w:line="264" w:lineRule="auto"/>
+        <w:jc w:val="both"/>
+        <w:rPr>
+          <w:rFonts w:ascii="Times New Roman" w:hAnsi="Times New Roman" w:cs="Times New Roman"/>
+          <w:sz w:val="26"/>
+          <w:szCs w:val="26"/>
+        </w:rPr>
+      </w:pPr>
     </w:p>
     <w:p>
       <w:pPr>
-        <w:spacing w:after="80" w:line="312" w:lineRule="auto"/>
-        <w:rPr>
-          <w:rFonts w:ascii="Times New Roman" w:hAnsi="Times New Roman" w:cs="Times New Roman"/>
-          <w:sz w:val="26"/>
-          <w:szCs w:val="26"/>
-        </w:rPr>
-      </w:pPr>
-      <w:r>
-        <w:rPr>
-          <w:rFonts w:ascii="Times New Roman" w:hAnsi="Times New Roman" w:cs="Times New Roman"/>
-          <w:sz w:val="26"/>
-          <w:szCs w:val="26"/>
-        </w:rPr>
-        <w:t xml:space="preserve">кандидат технических наук (05.13.12 – Системы автоматизации проектирования), </w:t>
-      </w:r>
-      <w:r>
-        <w:rPr>
-          <w:rFonts w:ascii="Times New Roman" w:hAnsi="Times New Roman" w:cs="Times New Roman"/>
-          <w:sz w:val="26"/>
-          <w:szCs w:val="26"/>
-        </w:rPr>
-        <w:br/>
-        <w:t>доцент</w:t>
-      </w:r>
+        <w:spacing w:after="0" w:line="312" w:lineRule="auto"/>
+        <w:jc w:val="both"/>
+        <w:rPr>
+          <w:rFonts w:ascii="Times New Roman" w:hAnsi="Times New Roman" w:cs="Times New Roman"/>
+          <w:sz w:val="26"/>
+          <w:szCs w:val="26"/>
+        </w:rPr>
+      </w:pPr>
     </w:p>
     <w:p>
       <w:pPr>
-        <w:spacing w:after="80" w:line="312" w:lineRule="auto"/>
-        <w:jc w:val="right"/>
-        <w:rPr>
-          <w:rFonts w:ascii="Times New Roman" w:hAnsi="Times New Roman" w:cs="Times New Roman"/>
-          <w:sz w:val="26"/>
-          <w:szCs w:val="26"/>
-        </w:rPr>
-      </w:pPr>
-      <w:r>
-        <w:rPr>
-          <w:rFonts w:ascii="Times New Roman" w:hAnsi="Times New Roman" w:cs="Times New Roman"/>
-          <w:sz w:val="26"/>
-          <w:szCs w:val="26"/>
-        </w:rPr>
-        <w:t>Захарова Галина Борисовна</w:t>
+        <w:spacing w:after="0" w:line="312" w:lineRule="auto"/>
+        <w:jc w:val="both"/>
+        <w:rPr>
+          <w:rFonts w:ascii="Times New Roman" w:hAnsi="Times New Roman" w:cs="Times New Roman"/>
+          <w:sz w:val="24"/>
+          <w:szCs w:val="24"/>
+        </w:rPr>
+      </w:pPr>
+      <w:r>
+        <w:rPr>
+          <w:rFonts w:ascii="Times New Roman" w:hAnsi="Times New Roman" w:cs="Times New Roman"/>
+          <w:sz w:val="24"/>
+          <w:szCs w:val="24"/>
+        </w:rPr>
+        <w:t>Подпись Г.</w:t>
+      </w:r>
+      <w:r>
+        <w:rPr>
+          <w:rFonts w:ascii="Times New Roman" w:hAnsi="Times New Roman" w:cs="Times New Roman"/>
+          <w:sz w:val="24"/>
+          <w:szCs w:val="24"/>
+        </w:rPr>
+        <w:t xml:space="preserve"> </w:t>
+      </w:r>
+      <w:r>
+        <w:rPr>
+          <w:rFonts w:ascii="Times New Roman" w:hAnsi="Times New Roman" w:cs="Times New Roman"/>
+          <w:sz w:val="24"/>
+          <w:szCs w:val="24"/>
+        </w:rPr>
+        <w:t>Б. Захаровой заверяю:</w:t>
       </w:r>
     </w:p>
     <w:p>
       <w:pPr>
-        <w:spacing w:after="80" w:line="312" w:lineRule="auto"/>
-        <w:ind w:firstLine="708"/>
+        <w:spacing w:after="0" w:line="312" w:lineRule="auto"/>
         <w:jc w:val="both"/>
         <w:rPr>
           <w:rFonts w:ascii="Times New Roman" w:hAnsi="Times New Roman" w:cs="Times New Roman"/>
-          <w:sz w:val="26"/>
-          <w:szCs w:val="26"/>
-        </w:rPr>
-      </w:pPr>
-      <w:r>
-        <w:rPr>
-          <w:rFonts w:ascii="Times New Roman" w:hAnsi="Times New Roman" w:cs="Times New Roman"/>
-          <w:sz w:val="26"/>
-          <w:szCs w:val="26"/>
-        </w:rPr>
-        <w:t>1</w:t>
-      </w:r>
-      <w:r>
-        <w:rPr>
-          <w:rFonts w:ascii="Times New Roman" w:hAnsi="Times New Roman" w:cs="Times New Roman"/>
-          <w:sz w:val="26"/>
-          <w:szCs w:val="26"/>
-        </w:rPr>
-        <w:t>5</w:t>
-      </w:r>
-      <w:r>
-        <w:rPr>
-          <w:rFonts w:ascii="Times New Roman" w:hAnsi="Times New Roman" w:cs="Times New Roman"/>
-          <w:sz w:val="26"/>
-          <w:szCs w:val="26"/>
-        </w:rPr>
-        <w:t>.</w:t>
-      </w:r>
-      <w:r>
-        <w:rPr>
-          <w:rFonts w:ascii="Times New Roman" w:hAnsi="Times New Roman" w:cs="Times New Roman"/>
-          <w:sz w:val="26"/>
-          <w:szCs w:val="26"/>
-        </w:rPr>
-        <w:t>02</w:t>
-      </w:r>
-      <w:r>
-        <w:rPr>
-          <w:rFonts w:ascii="Times New Roman" w:hAnsi="Times New Roman" w:cs="Times New Roman"/>
-          <w:sz w:val="26"/>
-          <w:szCs w:val="26"/>
-        </w:rPr>
-        <w:t>.202</w:t>
-      </w:r>
-      <w:r>
-        <w:rPr>
-          <w:rFonts w:ascii="Times New Roman" w:hAnsi="Times New Roman" w:cs="Times New Roman"/>
-          <w:sz w:val="26"/>
-          <w:szCs w:val="26"/>
-        </w:rPr>
-        <w:t>2</w:t>
+          <w:sz w:val="24"/>
+          <w:szCs w:val="24"/>
+        </w:rPr>
+      </w:pPr>
+      <w:r>
+        <w:rPr>
+          <w:rFonts w:ascii="Times New Roman" w:hAnsi="Times New Roman" w:cs="Times New Roman"/>
+          <w:sz w:val="24"/>
+          <w:szCs w:val="24"/>
+        </w:rPr>
+        <w:t>Начальник ОК</w:t>
+      </w:r>
+      <w:r>
+        <w:rPr>
+          <w:rFonts w:ascii="Times New Roman" w:hAnsi="Times New Roman" w:cs="Times New Roman"/>
+          <w:sz w:val="24"/>
+          <w:szCs w:val="24"/>
+        </w:rPr>
+        <w:t xml:space="preserve"> </w:t>
+      </w:r>
+      <w:r>
+        <w:rPr>
+          <w:rFonts w:ascii="Times New Roman" w:hAnsi="Times New Roman" w:cs="Times New Roman"/>
+          <w:sz w:val="24"/>
+          <w:szCs w:val="24"/>
+        </w:rPr>
+        <w:tab/>
+      </w:r>
+      <w:r>
+        <w:rPr>
+          <w:rFonts w:ascii="Times New Roman" w:hAnsi="Times New Roman" w:cs="Times New Roman"/>
+          <w:sz w:val="24"/>
+          <w:szCs w:val="24"/>
+        </w:rPr>
+        <w:tab/>
+      </w:r>
+      <w:r>
+        <w:rPr>
+          <w:rFonts w:ascii="Times New Roman" w:hAnsi="Times New Roman" w:cs="Times New Roman"/>
+          <w:sz w:val="24"/>
+          <w:szCs w:val="24"/>
+        </w:rPr>
+        <w:tab/>
+      </w:r>
+      <w:r>
+        <w:rPr>
+          <w:rFonts w:ascii="Times New Roman" w:hAnsi="Times New Roman" w:cs="Times New Roman"/>
+          <w:sz w:val="24"/>
+          <w:szCs w:val="24"/>
+        </w:rPr>
+        <w:tab/>
+      </w:r>
+      <w:r>
+        <w:rPr>
+          <w:rFonts w:ascii="Times New Roman" w:hAnsi="Times New Roman" w:cs="Times New Roman"/>
+          <w:sz w:val="24"/>
+          <w:szCs w:val="24"/>
+        </w:rPr>
+        <w:tab/>
+      </w:r>
+      <w:r>
+        <w:rPr>
+          <w:rFonts w:ascii="Times New Roman" w:hAnsi="Times New Roman" w:cs="Times New Roman"/>
+          <w:sz w:val="24"/>
+          <w:szCs w:val="24"/>
+        </w:rPr>
+        <w:tab/>
+      </w:r>
+      <w:r>
+        <w:rPr>
+          <w:rFonts w:ascii="Times New Roman" w:hAnsi="Times New Roman" w:cs="Times New Roman"/>
+          <w:sz w:val="24"/>
+          <w:szCs w:val="24"/>
+        </w:rPr>
+        <w:tab/>
+      </w:r>
+      <w:r>
+        <w:rPr>
+          <w:rFonts w:ascii="Times New Roman" w:hAnsi="Times New Roman" w:cs="Times New Roman"/>
+          <w:sz w:val="24"/>
+          <w:szCs w:val="24"/>
+        </w:rPr>
+        <w:tab/>
+      </w:r>
+      <w:r>
+        <w:rPr>
+          <w:rFonts w:ascii="Times New Roman" w:hAnsi="Times New Roman" w:cs="Times New Roman"/>
+          <w:sz w:val="24"/>
+          <w:szCs w:val="24"/>
+        </w:rPr>
+        <w:t>Т.</w:t>
+      </w:r>
+      <w:r>
+        <w:rPr>
+          <w:rFonts w:ascii="Times New Roman" w:hAnsi="Times New Roman" w:cs="Times New Roman"/>
+          <w:sz w:val="24"/>
+          <w:szCs w:val="24"/>
+        </w:rPr>
+        <w:t xml:space="preserve"> </w:t>
+      </w:r>
+      <w:r>
+        <w:rPr>
+          <w:rFonts w:ascii="Times New Roman" w:hAnsi="Times New Roman" w:cs="Times New Roman"/>
+          <w:sz w:val="24"/>
+          <w:szCs w:val="24"/>
+        </w:rPr>
+        <w:t>В. Гущина</w:t>
       </w:r>
     </w:p>
     <w:p>
       <w:pPr>
-        <w:spacing w:after="80" w:line="312" w:lineRule="auto"/>
+        <w:spacing w:after="0" w:line="312" w:lineRule="auto"/>
         <w:jc w:val="both"/>
         <w:rPr>
           <w:rFonts w:ascii="Times New Roman" w:hAnsi="Times New Roman" w:cs="Times New Roman"/>
-          <w:sz w:val="26"/>
-          <w:szCs w:val="26"/>
+          <w:sz w:val="24"/>
+          <w:szCs w:val="24"/>
         </w:rPr>
       </w:pPr>
     </w:p>
     <w:p>
       <w:pPr>
-        <w:spacing w:after="80" w:line="312" w:lineRule="auto"/>
+        <w:spacing w:after="0" w:line="240" w:lineRule="auto"/>
         <w:jc w:val="both"/>
         <w:rPr>
           <w:rFonts w:ascii="Times New Roman" w:hAnsi="Times New Roman" w:cs="Times New Roman"/>
-          <w:sz w:val="26"/>
-          <w:szCs w:val="26"/>
-        </w:rPr>
-      </w:pPr>
+          <w:sz w:val="24"/>
+          <w:szCs w:val="24"/>
+        </w:rPr>
+      </w:pPr>
+      <w:r>
+        <w:rPr>
+          <w:rFonts w:ascii="Times New Roman" w:hAnsi="Times New Roman" w:cs="Times New Roman"/>
+          <w:sz w:val="24"/>
+          <w:szCs w:val="24"/>
+        </w:rPr>
+        <w:t>Сведения об организации:</w:t>
+      </w:r>
     </w:p>
     <w:p>
       <w:pPr>
-        <w:spacing w:after="80" w:line="312" w:lineRule="auto"/>
+        <w:spacing w:after="0" w:line="240" w:lineRule="auto"/>
         <w:jc w:val="both"/>
         <w:rPr>
           <w:rFonts w:ascii="Times New Roman" w:hAnsi="Times New Roman" w:cs="Times New Roman"/>
-          <w:sz w:val="26"/>
-          <w:szCs w:val="26"/>
-        </w:rPr>
-      </w:pPr>
+          <w:sz w:val="24"/>
+          <w:szCs w:val="24"/>
+        </w:rPr>
+      </w:pPr>
+      <w:r>
+        <w:rPr>
+          <w:rFonts w:ascii="Times New Roman" w:hAnsi="Times New Roman" w:cs="Times New Roman"/>
+          <w:sz w:val="24"/>
+          <w:szCs w:val="24"/>
+        </w:rPr>
+        <w:t>Федеральное государственное бюджетное образовательное учреждение высшего образования «Уральский государственный архитектурно-художественный университет»,</w:t>
+      </w:r>
     </w:p>
     <w:p>
       <w:pPr>
-        <w:spacing w:after="80" w:line="312" w:lineRule="auto"/>
+        <w:spacing w:after="0" w:line="240" w:lineRule="auto"/>
         <w:jc w:val="both"/>
         <w:rPr>
           <w:rFonts w:ascii="Times New Roman" w:hAnsi="Times New Roman" w:cs="Times New Roman"/>
-          <w:sz w:val="26"/>
-          <w:szCs w:val="26"/>
-        </w:rPr>
-      </w:pPr>
-    </w:p>
-    <w:p>
-      <w:pPr>
-        <w:spacing w:after="80" w:line="312" w:lineRule="auto"/>
-        <w:jc w:val="both"/>
-        <w:rPr>
-          <w:rFonts w:ascii="Times New Roman" w:hAnsi="Times New Roman" w:cs="Times New Roman"/>
-          <w:sz w:val="26"/>
-          <w:szCs w:val="26"/>
-        </w:rPr>
-      </w:pPr>
-      <w:r>
-        <w:rPr>
-          <w:rFonts w:ascii="Times New Roman" w:hAnsi="Times New Roman" w:cs="Times New Roman"/>
-          <w:sz w:val="26"/>
-          <w:szCs w:val="26"/>
-        </w:rPr>
-        <w:t>Подпись Г.</w:t>
-      </w:r>
-      <w:r>
-        <w:rPr>
-          <w:rFonts w:ascii="Times New Roman" w:hAnsi="Times New Roman" w:cs="Times New Roman"/>
-          <w:sz w:val="26"/>
-          <w:szCs w:val="26"/>
-        </w:rPr>
-        <w:t xml:space="preserve"> </w:t>
-      </w:r>
-      <w:r>
-        <w:rPr>
-          <w:rFonts w:ascii="Times New Roman" w:hAnsi="Times New Roman" w:cs="Times New Roman"/>
-          <w:sz w:val="26"/>
-          <w:szCs w:val="26"/>
-        </w:rPr>
-        <w:t>Б. Захаровой заверяю:</w:t>
-      </w:r>
-    </w:p>
-    <w:p>
-      <w:pPr>
-        <w:spacing w:after="80" w:line="312" w:lineRule="auto"/>
-        <w:jc w:val="both"/>
-        <w:rPr>
-          <w:rFonts w:ascii="Times New Roman" w:hAnsi="Times New Roman" w:cs="Times New Roman"/>
-          <w:sz w:val="26"/>
-          <w:szCs w:val="26"/>
-        </w:rPr>
-      </w:pPr>
-      <w:r>
-        <w:rPr>
-          <w:rFonts w:ascii="Times New Roman" w:hAnsi="Times New Roman" w:cs="Times New Roman"/>
-          <w:sz w:val="26"/>
-          <w:szCs w:val="26"/>
-        </w:rPr>
-        <w:t>Начальник ОК</w:t>
-      </w:r>
-      <w:r>
-        <w:rPr>
-          <w:rFonts w:ascii="Times New Roman" w:hAnsi="Times New Roman" w:cs="Times New Roman"/>
-          <w:sz w:val="26"/>
-          <w:szCs w:val="26"/>
-        </w:rPr>
-        <w:t xml:space="preserve"> </w:t>
-      </w:r>
-      <w:r>
-        <w:rPr>
-          <w:rFonts w:ascii="Times New Roman" w:hAnsi="Times New Roman" w:cs="Times New Roman"/>
-          <w:sz w:val="26"/>
-          <w:szCs w:val="26"/>
-        </w:rPr>
-        <w:tab/>
-      </w:r>
-      <w:r>
-        <w:rPr>
-          <w:rFonts w:ascii="Times New Roman" w:hAnsi="Times New Roman" w:cs="Times New Roman"/>
-          <w:sz w:val="26"/>
-          <w:szCs w:val="26"/>
-        </w:rPr>
-        <w:tab/>
-      </w:r>
-      <w:r>
-        <w:rPr>
-          <w:rFonts w:ascii="Times New Roman" w:hAnsi="Times New Roman" w:cs="Times New Roman"/>
-          <w:sz w:val="26"/>
-          <w:szCs w:val="26"/>
-        </w:rPr>
-        <w:tab/>
-      </w:r>
-      <w:r>
-        <w:rPr>
-          <w:rFonts w:ascii="Times New Roman" w:hAnsi="Times New Roman" w:cs="Times New Roman"/>
-          <w:sz w:val="26"/>
-          <w:szCs w:val="26"/>
-        </w:rPr>
-        <w:tab/>
-      </w:r>
-      <w:r>
-        <w:rPr>
-          <w:rFonts w:ascii="Times New Roman" w:hAnsi="Times New Roman" w:cs="Times New Roman"/>
-          <w:sz w:val="26"/>
-          <w:szCs w:val="26"/>
-        </w:rPr>
-        <w:tab/>
-      </w:r>
-      <w:r>
-        <w:rPr>
-          <w:rFonts w:ascii="Times New Roman" w:hAnsi="Times New Roman" w:cs="Times New Roman"/>
-          <w:sz w:val="26"/>
-          <w:szCs w:val="26"/>
-        </w:rPr>
-        <w:tab/>
-      </w:r>
-      <w:r>
-        <w:rPr>
-          <w:rFonts w:ascii="Times New Roman" w:hAnsi="Times New Roman" w:cs="Times New Roman"/>
-          <w:sz w:val="26"/>
-          <w:szCs w:val="26"/>
-        </w:rPr>
-        <w:tab/>
-      </w:r>
-      <w:r>
-        <w:rPr>
-          <w:rFonts w:ascii="Times New Roman" w:hAnsi="Times New Roman" w:cs="Times New Roman"/>
-          <w:sz w:val="26"/>
-          <w:szCs w:val="26"/>
-        </w:rPr>
-        <w:tab/>
-      </w:r>
-      <w:r>
-        <w:rPr>
-          <w:rFonts w:ascii="Times New Roman" w:hAnsi="Times New Roman" w:cs="Times New Roman"/>
-          <w:sz w:val="26"/>
-          <w:szCs w:val="26"/>
-        </w:rPr>
-        <w:t>Т.</w:t>
-      </w:r>
-      <w:r>
-        <w:rPr>
-          <w:rFonts w:ascii="Times New Roman" w:hAnsi="Times New Roman" w:cs="Times New Roman"/>
-          <w:sz w:val="26"/>
-          <w:szCs w:val="26"/>
-        </w:rPr>
-        <w:t xml:space="preserve"> </w:t>
-      </w:r>
-      <w:r>
-        <w:rPr>
-          <w:rFonts w:ascii="Times New Roman" w:hAnsi="Times New Roman" w:cs="Times New Roman"/>
-          <w:sz w:val="26"/>
-          <w:szCs w:val="26"/>
-        </w:rPr>
-        <w:t>В. Гущина</w:t>
-      </w:r>
-    </w:p>
-    <w:p>
-      <w:pPr>
-        <w:spacing w:after="80" w:line="312" w:lineRule="auto"/>
-        <w:jc w:val="both"/>
-        <w:rPr>
-          <w:rFonts w:ascii="Times New Roman" w:hAnsi="Times New Roman" w:cs="Times New Roman"/>
-          <w:sz w:val="26"/>
-          <w:szCs w:val="26"/>
-        </w:rPr>
-      </w:pPr>
-    </w:p>
-    <w:p>
-      <w:pPr>
-        <w:spacing w:after="80" w:line="312" w:lineRule="auto"/>
-        <w:jc w:val="both"/>
-        <w:rPr>
-          <w:rFonts w:ascii="Times New Roman" w:hAnsi="Times New Roman" w:cs="Times New Roman"/>
-          <w:sz w:val="26"/>
-          <w:szCs w:val="26"/>
-        </w:rPr>
-      </w:pPr>
-      <w:r>
-        <w:rPr>
-          <w:rFonts w:ascii="Times New Roman" w:hAnsi="Times New Roman" w:cs="Times New Roman"/>
-          <w:sz w:val="26"/>
-          <w:szCs w:val="26"/>
-        </w:rPr>
-        <w:t>Сведения об организации:</w:t>
-      </w:r>
-    </w:p>
-    <w:p>
-      <w:pPr>
-        <w:spacing w:after="80" w:line="312" w:lineRule="auto"/>
-        <w:jc w:val="both"/>
-        <w:rPr>
-          <w:rFonts w:ascii="Times New Roman" w:hAnsi="Times New Roman" w:cs="Times New Roman"/>
-          <w:sz w:val="26"/>
-          <w:szCs w:val="26"/>
-        </w:rPr>
-      </w:pPr>
-      <w:r>
-        <w:rPr>
-          <w:rFonts w:ascii="Times New Roman" w:hAnsi="Times New Roman" w:cs="Times New Roman"/>
-          <w:sz w:val="26"/>
-          <w:szCs w:val="26"/>
-        </w:rPr>
-        <w:t>Федеральное государственное бюджетное образовательное учреждение высшего образования «Уральский государственный архитектурно-художественный университет»,</w:t>
-      </w:r>
-    </w:p>
-    <w:p>
-      <w:pPr>
-        <w:spacing w:after="80" w:line="312" w:lineRule="auto"/>
-        <w:jc w:val="both"/>
-        <w:rPr>
-          <w:rFonts w:ascii="Times New Roman" w:hAnsi="Times New Roman" w:cs="Times New Roman"/>
-          <w:sz w:val="26"/>
-          <w:szCs w:val="26"/>
-        </w:rPr>
-      </w:pPr>
-      <w:r>
-        <w:rPr>
-          <w:rFonts w:ascii="Times New Roman" w:hAnsi="Times New Roman" w:cs="Times New Roman"/>
-          <w:sz w:val="26"/>
-          <w:szCs w:val="26"/>
-        </w:rPr>
-        <w:t xml:space="preserve">620075, Россия, Екатеринбург, ул. Карла Либкнехта, 23, </w:t>
-      </w:r>
-    </w:p>
-    <w:p>
-      <w:pPr>
-        <w:spacing w:after="80" w:line="312" w:lineRule="auto"/>
-        <w:jc w:val="both"/>
-        <w:rPr>
-          <w:rFonts w:ascii="Times New Roman" w:hAnsi="Times New Roman" w:cs="Times New Roman"/>
-          <w:sz w:val="26"/>
-          <w:szCs w:val="26"/>
-        </w:rPr>
-      </w:pPr>
-      <w:r>
-        <w:rPr>
-          <w:rFonts w:ascii="Times New Roman" w:hAnsi="Times New Roman" w:cs="Times New Roman"/>
-          <w:sz w:val="26"/>
-          <w:szCs w:val="26"/>
-        </w:rPr>
-        <w:t>+7(343) 371-33-69, rector@usaaa.ru, www.usaaa.ru</w:t>
+          <w:sz w:val="24"/>
+          <w:szCs w:val="24"/>
+        </w:rPr>
+      </w:pPr>
+      <w:r>
+        <w:rPr>
+          <w:rFonts w:ascii="Times New Roman" w:hAnsi="Times New Roman" w:cs="Times New Roman"/>
+          <w:sz w:val="24"/>
+          <w:szCs w:val="24"/>
+        </w:rPr>
+        <w:t>620075, Россия, Екатеринбург, ул. Карла Либкнехта, 23, +7(343) 371-33-69, rector@usaaa.ru, www.usaaa.ru</w:t>
       </w:r>
     </w:p>
     <w:sectPr>
-      <w:headerReference w:type="default" r:id="rId7"/>
-      <w:footerReference w:type="default" r:id="rId8"/>
-      <w:headerReference w:type="first" r:id="rId9"/>
+      <w:footerReference w:type="default" r:id="rId7"/>
+      <w:headerReference w:type="first" r:id="rId8"/>
       <w:pgSz w:w="11906" w:h="16838"/>
-      <w:pgMar w:top="1134" w:right="850" w:bottom="1134" w:left="1701" w:header="708" w:footer="708" w:gutter="0"/>
+      <w:pgMar w:top="851" w:right="850" w:bottom="851" w:left="1701" w:header="708" w:footer="708" w:gutter="0"/>
       <w:cols w:space="708"/>
       <w:docGrid w:linePitch="360"/>
     </w:sectPr>
@@ -1381,7 +1571,7 @@
 </file>
 
 <file path=word/endnotes.xml><?xml version="1.0" encoding="utf-8"?>
-<w:endnotes xmlns:wpc="http://schemas.microsoft.com/office/word/2010/wordprocessingCanvas" xmlns:cx="http://schemas.microsoft.com/office/drawing/2014/chartex" xmlns:cx1="http://schemas.microsoft.com/office/drawing/2015/9/8/chartex" xmlns:cx2="http://schemas.microsoft.com/office/drawing/2015/10/21/chartex" xmlns:cx3="http://schemas.microsoft.com/office/drawing/2016/5/9/chartex" xmlns:cx4="http://schemas.microsoft.com/office/drawing/2016/5/10/chartex" xmlns:cx5="http://schemas.microsoft.com/office/drawing/2016/5/11/chartex" xmlns:cx6="http://schemas.microsoft.com/office/drawing/2016/5/12/chartex" xmlns:cx7="http://schemas.microsoft.com/office/drawing/2016/5/13/chartex" xmlns:cx8="http://schemas.microsoft.com/office/drawing/2016/5/14/chartex" xmlns:mc="http://schemas.openxmlformats.org/markup-compatibility/2006" xmlns:aink="http://schemas.microsoft.com/office/drawing/2016/ink" xmlns:am3d="http://schemas.microsoft.com/office/drawing/2017/model3d" xmlns:o="urn:schemas-microsoft-com:office:office" xmlns:r="http://schemas.openxmlformats.org/officeDocument/2006/relationships" xmlns:m="http://schemas.openxmlformats.org/officeDocument/2006/math" xmlns:v="urn:schemas-microsoft-com:vml" xmlns:wp14="http://schemas.microsoft.com/office/word/2010/wordprocessingDrawing" xmlns:wp="http://schemas.openxmlformats.org/drawingml/2006/wordprocessingDrawing" xmlns:w10="urn:schemas-microsoft-com:office:word" xmlns:w="http://schemas.openxmlformats.org/wordprocessingml/2006/main" xmlns:w14="http://schemas.microsoft.com/office/word/2010/wordml" xmlns:w15="http://schemas.microsoft.com/office/word/2012/wordml" xmlns:w16cex="http://schemas.microsoft.com/office/word/2018/wordml/cex" xmlns:w16cid="http://schemas.microsoft.com/office/word/2016/wordml/cid" xmlns:w16="http://schemas.microsoft.com/office/word/2018/wordml" xmlns:w16sdtdh="http://schemas.microsoft.com/office/word/2020/wordml/sdtdatahash" xmlns:w16se="http://schemas.microsoft.com/office/word/2015/wordml/symex" xmlns:wpg="http://schemas.microsoft.com/office/word/2010/wordprocessingGroup" xmlns:wpi="http://schemas.microsoft.com/office/word/2010/wordprocessingInk" xmlns:wne="http://schemas.microsoft.com/office/word/2006/wordml" xmlns:wps="http://schemas.microsoft.com/office/word/2010/wordprocessingShape" mc:Ignorable="w14 w15 w16se w16cid w16 w16cex w16sdtdh wp14">
+<w:endnotes xmlns:wpc="http://schemas.microsoft.com/office/word/2010/wordprocessingCanvas" xmlns:mc="http://schemas.openxmlformats.org/markup-compatibility/2006" xmlns:o="urn:schemas-microsoft-com:office:office" xmlns:r="http://schemas.openxmlformats.org/officeDocument/2006/relationships" xmlns:m="http://schemas.openxmlformats.org/officeDocument/2006/math" xmlns:v="urn:schemas-microsoft-com:vml" xmlns:wp14="http://schemas.microsoft.com/office/word/2010/wordprocessingDrawing" xmlns:wp="http://schemas.openxmlformats.org/drawingml/2006/wordprocessingDrawing" xmlns:w10="urn:schemas-microsoft-com:office:word" xmlns:w="http://schemas.openxmlformats.org/wordprocessingml/2006/main" xmlns:w14="http://schemas.microsoft.com/office/word/2010/wordml" xmlns:w15="http://schemas.microsoft.com/office/word/2012/wordml" xmlns:wpg="http://schemas.microsoft.com/office/word/2010/wordprocessingGroup" xmlns:wpi="http://schemas.microsoft.com/office/word/2010/wordprocessingInk" xmlns:wne="http://schemas.microsoft.com/office/word/2006/wordml" xmlns:wps="http://schemas.microsoft.com/office/word/2010/wordprocessingShape" mc:Ignorable="w14 w15 wp14">
   <w:endnote w:type="separator" w:id="-1">
     <w:p>
       <w:pPr>
@@ -1406,7 +1596,7 @@
 </file>
 
 <file path=word/footer1.xml><?xml version="1.0" encoding="utf-8"?>
-<w:ftr xmlns:wpc="http://schemas.microsoft.com/office/word/2010/wordprocessingCanvas" xmlns:cx="http://schemas.microsoft.com/office/drawing/2014/chartex" xmlns:cx1="http://schemas.microsoft.com/office/drawing/2015/9/8/chartex" xmlns:cx2="http://schemas.microsoft.com/office/drawing/2015/10/21/chartex" xmlns:cx3="http://schemas.microsoft.com/office/drawing/2016/5/9/chartex" xmlns:cx4="http://schemas.microsoft.com/office/drawing/2016/5/10/chartex" xmlns:cx5="http://schemas.microsoft.com/office/drawing/2016/5/11/chartex" xmlns:cx6="http://schemas.microsoft.com/office/drawing/2016/5/12/chartex" xmlns:cx7="http://schemas.microsoft.com/office/drawing/2016/5/13/chartex" xmlns:cx8="http://schemas.microsoft.com/office/drawing/2016/5/14/chartex" xmlns:mc="http://schemas.openxmlformats.org/markup-compatibility/2006" xmlns:aink="http://schemas.microsoft.com/office/drawing/2016/ink" xmlns:am3d="http://schemas.microsoft.com/office/drawing/2017/model3d" xmlns:o="urn:schemas-microsoft-com:office:office" xmlns:r="http://schemas.openxmlformats.org/officeDocument/2006/relationships" xmlns:m="http://schemas.openxmlformats.org/officeDocument/2006/math" xmlns:v="urn:schemas-microsoft-com:vml" xmlns:wp14="http://schemas.microsoft.com/office/word/2010/wordprocessingDrawing" xmlns:wp="http://schemas.openxmlformats.org/drawingml/2006/wordprocessingDrawing" xmlns:w10="urn:schemas-microsoft-com:office:word" xmlns:w="http://schemas.openxmlformats.org/wordprocessingml/2006/main" xmlns:w14="http://schemas.microsoft.com/office/word/2010/wordml" xmlns:w15="http://schemas.microsoft.com/office/word/2012/wordml" xmlns:w16cex="http://schemas.microsoft.com/office/word/2018/wordml/cex" xmlns:w16cid="http://schemas.microsoft.com/office/word/2016/wordml/cid" xmlns:w16="http://schemas.microsoft.com/office/word/2018/wordml" xmlns:w16sdtdh="http://schemas.microsoft.com/office/word/2020/wordml/sdtdatahash" xmlns:w16se="http://schemas.microsoft.com/office/word/2015/wordml/symex" xmlns:wpg="http://schemas.microsoft.com/office/word/2010/wordprocessingGroup" xmlns:wpi="http://schemas.microsoft.com/office/word/2010/wordprocessingInk" xmlns:wne="http://schemas.microsoft.com/office/word/2006/wordml" xmlns:wps="http://schemas.microsoft.com/office/word/2010/wordprocessingShape" mc:Ignorable="w14 w15 w16se w16cid w16 w16cex w16sdtdh wp14">
+<w:ftr xmlns:wpc="http://schemas.microsoft.com/office/word/2010/wordprocessingCanvas" xmlns:mc="http://schemas.openxmlformats.org/markup-compatibility/2006" xmlns:o="urn:schemas-microsoft-com:office:office" xmlns:r="http://schemas.openxmlformats.org/officeDocument/2006/relationships" xmlns:m="http://schemas.openxmlformats.org/officeDocument/2006/math" xmlns:v="urn:schemas-microsoft-com:vml" xmlns:wp14="http://schemas.microsoft.com/office/word/2010/wordprocessingDrawing" xmlns:wp="http://schemas.openxmlformats.org/drawingml/2006/wordprocessingDrawing" xmlns:w10="urn:schemas-microsoft-com:office:word" xmlns:w="http://schemas.openxmlformats.org/wordprocessingml/2006/main" xmlns:w14="http://schemas.microsoft.com/office/word/2010/wordml" xmlns:w15="http://schemas.microsoft.com/office/word/2012/wordml" xmlns:wpg="http://schemas.microsoft.com/office/word/2010/wordprocessingGroup" xmlns:wpi="http://schemas.microsoft.com/office/word/2010/wordprocessingInk" xmlns:wne="http://schemas.microsoft.com/office/word/2006/wordml" xmlns:wps="http://schemas.microsoft.com/office/word/2010/wordprocessingShape" mc:Ignorable="w14 w15 wp14">
   <w:p>
     <w:pPr>
       <w:pStyle w:val="a7"/>
@@ -1422,7 +1612,7 @@
 </file>
 
 <file path=word/footnotes.xml><?xml version="1.0" encoding="utf-8"?>
-<w:footnotes xmlns:wpc="http://schemas.microsoft.com/office/word/2010/wordprocessingCanvas" xmlns:cx="http://schemas.microsoft.com/office/drawing/2014/chartex" xmlns:cx1="http://schemas.microsoft.com/office/drawing/2015/9/8/chartex" xmlns:cx2="http://schemas.microsoft.com/office/drawing/2015/10/21/chartex" xmlns:cx3="http://schemas.microsoft.com/office/drawing/2016/5/9/chartex" xmlns:cx4="http://schemas.microsoft.com/office/drawing/2016/5/10/chartex" xmlns:cx5="http://schemas.microsoft.com/office/drawing/2016/5/11/chartex" xmlns:cx6="http://schemas.microsoft.com/office/drawing/2016/5/12/chartex" xmlns:cx7="http://schemas.microsoft.com/office/drawing/2016/5/13/chartex" xmlns:cx8="http://schemas.microsoft.com/office/drawing/2016/5/14/chartex" xmlns:mc="http://schemas.openxmlformats.org/markup-compatibility/2006" xmlns:aink="http://schemas.microsoft.com/office/drawing/2016/ink" xmlns:am3d="http://schemas.microsoft.com/office/drawing/2017/model3d" xmlns:o="urn:schemas-microsoft-com:office:office" xmlns:r="http://schemas.openxmlformats.org/officeDocument/2006/relationships" xmlns:m="http://schemas.openxmlformats.org/officeDocument/2006/math" xmlns:v="urn:schemas-microsoft-com:vml" xmlns:wp14="http://schemas.microsoft.com/office/word/2010/wordprocessingDrawing" xmlns:wp="http://schemas.openxmlformats.org/drawingml/2006/wordprocessingDrawing" xmlns:w10="urn:schemas-microsoft-com:office:word" xmlns:w="http://schemas.openxmlformats.org/wordprocessingml/2006/main" xmlns:w14="http://schemas.microsoft.com/office/word/2010/wordml" xmlns:w15="http://schemas.microsoft.com/office/word/2012/wordml" xmlns:w16cex="http://schemas.microsoft.com/office/word/2018/wordml/cex" xmlns:w16cid="http://schemas.microsoft.com/office/word/2016/wordml/cid" xmlns:w16="http://schemas.microsoft.com/office/word/2018/wordml" xmlns:w16sdtdh="http://schemas.microsoft.com/office/word/2020/wordml/sdtdatahash" xmlns:w16se="http://schemas.microsoft.com/office/word/2015/wordml/symex" xmlns:wpg="http://schemas.microsoft.com/office/word/2010/wordprocessingGroup" xmlns:wpi="http://schemas.microsoft.com/office/word/2010/wordprocessingInk" xmlns:wne="http://schemas.microsoft.com/office/word/2006/wordml" xmlns:wps="http://schemas.microsoft.com/office/word/2010/wordprocessingShape" mc:Ignorable="w14 w15 w16se w16cid w16 w16cex w16sdtdh wp14">
+<w:footnotes xmlns:wpc="http://schemas.microsoft.com/office/word/2010/wordprocessingCanvas" xmlns:mc="http://schemas.openxmlformats.org/markup-compatibility/2006" xmlns:o="urn:schemas-microsoft-com:office:office" xmlns:r="http://schemas.openxmlformats.org/officeDocument/2006/relationships" xmlns:m="http://schemas.openxmlformats.org/officeDocument/2006/math" xmlns:v="urn:schemas-microsoft-com:vml" xmlns:wp14="http://schemas.microsoft.com/office/word/2010/wordprocessingDrawing" xmlns:wp="http://schemas.openxmlformats.org/drawingml/2006/wordprocessingDrawing" xmlns:w10="urn:schemas-microsoft-com:office:word" xmlns:w="http://schemas.openxmlformats.org/wordprocessingml/2006/main" xmlns:w14="http://schemas.microsoft.com/office/word/2010/wordml" xmlns:w15="http://schemas.microsoft.com/office/word/2012/wordml" xmlns:wpg="http://schemas.microsoft.com/office/word/2010/wordprocessingGroup" xmlns:wpi="http://schemas.microsoft.com/office/word/2010/wordprocessingInk" xmlns:wne="http://schemas.microsoft.com/office/word/2006/wordml" xmlns:wps="http://schemas.microsoft.com/office/word/2010/wordprocessingShape" mc:Ignorable="w14 w15 wp14">
   <w:footnote w:type="separator" w:id="-1">
     <w:p>
       <w:pPr>
@@ -1447,22 +1637,7 @@
 </file>
 
 <file path=word/header1.xml><?xml version="1.0" encoding="utf-8"?>
-<w:hdr xmlns:wpc="http://schemas.microsoft.com/office/word/2010/wordprocessingCanvas" xmlns:cx="http://schemas.microsoft.com/office/drawing/2014/chartex" xmlns:cx1="http://schemas.microsoft.com/office/drawing/2015/9/8/chartex" xmlns:cx2="http://schemas.microsoft.com/office/drawing/2015/10/21/chartex" xmlns:cx3="http://schemas.microsoft.com/office/drawing/2016/5/9/chartex" xmlns:cx4="http://schemas.microsoft.com/office/drawing/2016/5/10/chartex" xmlns:cx5="http://schemas.microsoft.com/office/drawing/2016/5/11/chartex" xmlns:cx6="http://schemas.microsoft.com/office/drawing/2016/5/12/chartex" xmlns:cx7="http://schemas.microsoft.com/office/drawing/2016/5/13/chartex" xmlns:cx8="http://schemas.microsoft.com/office/drawing/2016/5/14/chartex" xmlns:mc="http://schemas.openxmlformats.org/markup-compatibility/2006" xmlns:aink="http://schemas.microsoft.com/office/drawing/2016/ink" xmlns:am3d="http://schemas.microsoft.com/office/drawing/2017/model3d" xmlns:o="urn:schemas-microsoft-com:office:office" xmlns:r="http://schemas.openxmlformats.org/officeDocument/2006/relationships" xmlns:m="http://schemas.openxmlformats.org/officeDocument/2006/math" xmlns:v="urn:schemas-microsoft-com:vml" xmlns:wp14="http://schemas.microsoft.com/office/word/2010/wordprocessingDrawing" xmlns:wp="http://schemas.openxmlformats.org/drawingml/2006/wordprocessingDrawing" xmlns:w10="urn:schemas-microsoft-com:office:word" xmlns:w="http://schemas.openxmlformats.org/wordprocessingml/2006/main" xmlns:w14="http://schemas.microsoft.com/office/word/2010/wordml" xmlns:w15="http://schemas.microsoft.com/office/word/2012/wordml" xmlns:w16cex="http://schemas.microsoft.com/office/word/2018/wordml/cex" xmlns:w16cid="http://schemas.microsoft.com/office/word/2016/wordml/cid" xmlns:w16="http://schemas.microsoft.com/office/word/2018/wordml" xmlns:w16sdtdh="http://schemas.microsoft.com/office/word/2020/wordml/sdtdatahash" xmlns:w16se="http://schemas.microsoft.com/office/word/2015/wordml/symex" xmlns:wpg="http://schemas.microsoft.com/office/word/2010/wordprocessingGroup" xmlns:wpi="http://schemas.microsoft.com/office/word/2010/wordprocessingInk" xmlns:wne="http://schemas.microsoft.com/office/word/2006/wordml" xmlns:wps="http://schemas.microsoft.com/office/word/2010/wordprocessingShape" mc:Ignorable="w14 w15 w16se w16cid w16 w16cex w16sdtdh wp14">
-  <w:p>
-    <w:pPr>
-      <w:pStyle w:val="a5"/>
-      <w:jc w:val="center"/>
-      <w:rPr>
-        <w:sz w:val="16"/>
-        <w:szCs w:val="16"/>
-      </w:rPr>
-    </w:pPr>
-  </w:p>
-</w:hdr>
-</file>
-
-<file path=word/header2.xml><?xml version="1.0" encoding="utf-8"?>
-<w:hdr xmlns:wpc="http://schemas.microsoft.com/office/word/2010/wordprocessingCanvas" xmlns:cx="http://schemas.microsoft.com/office/drawing/2014/chartex" xmlns:cx1="http://schemas.microsoft.com/office/drawing/2015/9/8/chartex" xmlns:cx2="http://schemas.microsoft.com/office/drawing/2015/10/21/chartex" xmlns:cx3="http://schemas.microsoft.com/office/drawing/2016/5/9/chartex" xmlns:cx4="http://schemas.microsoft.com/office/drawing/2016/5/10/chartex" xmlns:cx5="http://schemas.microsoft.com/office/drawing/2016/5/11/chartex" xmlns:cx6="http://schemas.microsoft.com/office/drawing/2016/5/12/chartex" xmlns:cx7="http://schemas.microsoft.com/office/drawing/2016/5/13/chartex" xmlns:cx8="http://schemas.microsoft.com/office/drawing/2016/5/14/chartex" xmlns:mc="http://schemas.openxmlformats.org/markup-compatibility/2006" xmlns:aink="http://schemas.microsoft.com/office/drawing/2016/ink" xmlns:am3d="http://schemas.microsoft.com/office/drawing/2017/model3d" xmlns:o="urn:schemas-microsoft-com:office:office" xmlns:r="http://schemas.openxmlformats.org/officeDocument/2006/relationships" xmlns:m="http://schemas.openxmlformats.org/officeDocument/2006/math" xmlns:v="urn:schemas-microsoft-com:vml" xmlns:wp14="http://schemas.microsoft.com/office/word/2010/wordprocessingDrawing" xmlns:wp="http://schemas.openxmlformats.org/drawingml/2006/wordprocessingDrawing" xmlns:w10="urn:schemas-microsoft-com:office:word" xmlns:w="http://schemas.openxmlformats.org/wordprocessingml/2006/main" xmlns:w14="http://schemas.microsoft.com/office/word/2010/wordml" xmlns:w15="http://schemas.microsoft.com/office/word/2012/wordml" xmlns:w16cex="http://schemas.microsoft.com/office/word/2018/wordml/cex" xmlns:w16cid="http://schemas.microsoft.com/office/word/2016/wordml/cid" xmlns:w16="http://schemas.microsoft.com/office/word/2018/wordml" xmlns:w16sdtdh="http://schemas.microsoft.com/office/word/2020/wordml/sdtdatahash" xmlns:w16se="http://schemas.microsoft.com/office/word/2015/wordml/symex" xmlns:wpg="http://schemas.microsoft.com/office/word/2010/wordprocessingGroup" xmlns:wpi="http://schemas.microsoft.com/office/word/2010/wordprocessingInk" xmlns:wne="http://schemas.microsoft.com/office/word/2006/wordml" xmlns:wps="http://schemas.microsoft.com/office/word/2010/wordprocessingShape" mc:Ignorable="w14 w15 w16se w16cid w16 w16cex w16sdtdh wp14">
+<w:hdr xmlns:wpc="http://schemas.microsoft.com/office/word/2010/wordprocessingCanvas" xmlns:mc="http://schemas.openxmlformats.org/markup-compatibility/2006" xmlns:o="urn:schemas-microsoft-com:office:office" xmlns:r="http://schemas.openxmlformats.org/officeDocument/2006/relationships" xmlns:m="http://schemas.openxmlformats.org/officeDocument/2006/math" xmlns:v="urn:schemas-microsoft-com:vml" xmlns:wp14="http://schemas.microsoft.com/office/word/2010/wordprocessingDrawing" xmlns:wp="http://schemas.openxmlformats.org/drawingml/2006/wordprocessingDrawing" xmlns:w10="urn:schemas-microsoft-com:office:word" xmlns:w="http://schemas.openxmlformats.org/wordprocessingml/2006/main" xmlns:w14="http://schemas.microsoft.com/office/word/2010/wordml" xmlns:w15="http://schemas.microsoft.com/office/word/2012/wordml" xmlns:wpg="http://schemas.microsoft.com/office/word/2010/wordprocessingGroup" xmlns:wpi="http://schemas.microsoft.com/office/word/2010/wordprocessingInk" xmlns:wne="http://schemas.microsoft.com/office/word/2006/wordml" xmlns:wps="http://schemas.microsoft.com/office/word/2010/wordprocessingShape" mc:Ignorable="w14 w15 wp14">
   <w:p>
     <w:pPr>
       <w:pStyle w:val="a5"/>
@@ -1477,8 +1652,8 @@
 </file>
 
 <file path=word/numbering.xml><?xml version="1.0" encoding="utf-8"?>
-<w:numbering xmlns:wpc="http://schemas.microsoft.com/office/word/2010/wordprocessingCanvas" xmlns:cx="http://schemas.microsoft.com/office/drawing/2014/chartex" xmlns:cx1="http://schemas.microsoft.com/office/drawing/2015/9/8/chartex" xmlns:cx2="http://schemas.microsoft.com/office/drawing/2015/10/21/chartex" xmlns:cx3="http://schemas.microsoft.com/office/drawing/2016/5/9/chartex" xmlns:cx4="http://schemas.microsoft.com/office/drawing/2016/5/10/chartex" xmlns:cx5="http://schemas.microsoft.com/office/drawing/2016/5/11/chartex" xmlns:cx6="http://schemas.microsoft.com/office/drawing/2016/5/12/chartex" xmlns:cx7="http://schemas.microsoft.com/office/drawing/2016/5/13/chartex" xmlns:cx8="http://schemas.microsoft.com/office/drawing/2016/5/14/chartex" xmlns:mc="http://schemas.openxmlformats.org/markup-compatibility/2006" xmlns:aink="http://schemas.microsoft.com/office/drawing/2016/ink" xmlns:am3d="http://schemas.microsoft.com/office/drawing/2017/model3d" xmlns:o="urn:schemas-microsoft-com:office:office" xmlns:r="http://schemas.openxmlformats.org/officeDocument/2006/relationships" xmlns:m="http://schemas.openxmlformats.org/officeDocument/2006/math" xmlns:v="urn:schemas-microsoft-com:vml" xmlns:wp14="http://schemas.microsoft.com/office/word/2010/wordprocessingDrawing" xmlns:wp="http://schemas.openxmlformats.org/drawingml/2006/wordprocessingDrawing" xmlns:w10="urn:schemas-microsoft-com:office:word" xmlns:w="http://schemas.openxmlformats.org/wordprocessingml/2006/main" xmlns:w14="http://schemas.microsoft.com/office/word/2010/wordml" xmlns:w15="http://schemas.microsoft.com/office/word/2012/wordml" xmlns:w16cex="http://schemas.microsoft.com/office/word/2018/wordml/cex" xmlns:w16cid="http://schemas.microsoft.com/office/word/2016/wordml/cid" xmlns:w16="http://schemas.microsoft.com/office/word/2018/wordml" xmlns:w16sdtdh="http://schemas.microsoft.com/office/word/2020/wordml/sdtdatahash" xmlns:w16se="http://schemas.microsoft.com/office/word/2015/wordml/symex" xmlns:wpg="http://schemas.microsoft.com/office/word/2010/wordprocessingGroup" xmlns:wpi="http://schemas.microsoft.com/office/word/2010/wordprocessingInk" xmlns:wne="http://schemas.microsoft.com/office/word/2006/wordml" xmlns:wps="http://schemas.microsoft.com/office/word/2010/wordprocessingShape" mc:Ignorable="w14 w15 w16se w16cid w16 w16cex w16sdtdh wp14">
-  <w:abstractNum w:abstractNumId="0" w15:restartNumberingAfterBreak="0">
+<w:numbering xmlns:wpc="http://schemas.microsoft.com/office/word/2010/wordprocessingCanvas" xmlns:mc="http://schemas.openxmlformats.org/markup-compatibility/2006" xmlns:o="urn:schemas-microsoft-com:office:office" xmlns:r="http://schemas.openxmlformats.org/officeDocument/2006/relationships" xmlns:m="http://schemas.openxmlformats.org/officeDocument/2006/math" xmlns:v="urn:schemas-microsoft-com:vml" xmlns:wp14="http://schemas.microsoft.com/office/word/2010/wordprocessingDrawing" xmlns:wp="http://schemas.openxmlformats.org/drawingml/2006/wordprocessingDrawing" xmlns:w10="urn:schemas-microsoft-com:office:word" xmlns:w="http://schemas.openxmlformats.org/wordprocessingml/2006/main" xmlns:w14="http://schemas.microsoft.com/office/word/2010/wordml" xmlns:w15="http://schemas.microsoft.com/office/word/2012/wordml" xmlns:wpg="http://schemas.microsoft.com/office/word/2010/wordprocessingGroup" xmlns:wpi="http://schemas.microsoft.com/office/word/2010/wordprocessingInk" xmlns:wne="http://schemas.microsoft.com/office/word/2006/wordml" xmlns:wps="http://schemas.microsoft.com/office/word/2010/wordprocessingShape" mc:Ignorable="w14 w15 wp14">
+  <w:abstractNum w:abstractNumId="0">
     <w:nsid w:val="00BF4962"/>
     <w:multiLevelType w:val="hybridMultilevel"/>
     <w:tmpl w:val="0A6407E4"/>
@@ -1564,7 +1739,7 @@
       </w:pPr>
     </w:lvl>
   </w:abstractNum>
-  <w:abstractNum w:abstractNumId="1" w15:restartNumberingAfterBreak="0">
+  <w:abstractNum w:abstractNumId="1">
     <w:nsid w:val="1AE74668"/>
     <w:multiLevelType w:val="hybridMultilevel"/>
     <w:tmpl w:val="9DE2518A"/>
@@ -1650,7 +1825,7 @@
       </w:pPr>
     </w:lvl>
   </w:abstractNum>
-  <w:abstractNum w:abstractNumId="2" w15:restartNumberingAfterBreak="0">
+  <w:abstractNum w:abstractNumId="2">
     <w:nsid w:val="41214775"/>
     <w:multiLevelType w:val="hybridMultilevel"/>
     <w:tmpl w:val="315AA5EC"/>
@@ -1736,7 +1911,7 @@
       </w:pPr>
     </w:lvl>
   </w:abstractNum>
-  <w:abstractNum w:abstractNumId="3" w15:restartNumberingAfterBreak="0">
+  <w:abstractNum w:abstractNumId="3">
     <w:nsid w:val="4CD3105C"/>
     <w:multiLevelType w:val="hybridMultilevel"/>
     <w:tmpl w:val="83D63BD6"/>
@@ -1838,7 +2013,7 @@
 </file>
 
 <file path=word/styles.xml><?xml version="1.0" encoding="utf-8"?>
-<w:styles xmlns:mc="http://schemas.openxmlformats.org/markup-compatibility/2006" xmlns:r="http://schemas.openxmlformats.org/officeDocument/2006/relationships" xmlns:w="http://schemas.openxmlformats.org/wordprocessingml/2006/main" xmlns:w14="http://schemas.microsoft.com/office/word/2010/wordml" xmlns:w15="http://schemas.microsoft.com/office/word/2012/wordml" xmlns:w16cex="http://schemas.microsoft.com/office/word/2018/wordml/cex" xmlns:w16cid="http://schemas.microsoft.com/office/word/2016/wordml/cid" xmlns:w16="http://schemas.microsoft.com/office/word/2018/wordml" xmlns:w16sdtdh="http://schemas.microsoft.com/office/word/2020/wordml/sdtdatahash" xmlns:w16se="http://schemas.microsoft.com/office/word/2015/wordml/symex" mc:Ignorable="w14 w15 w16se w16cid w16 w16cex w16sdtdh">
+<w:styles xmlns:mc="http://schemas.openxmlformats.org/markup-compatibility/2006" xmlns:r="http://schemas.openxmlformats.org/officeDocument/2006/relationships" xmlns:w="http://schemas.openxmlformats.org/wordprocessingml/2006/main" xmlns:w14="http://schemas.microsoft.com/office/word/2010/wordml" xmlns:w15="http://schemas.microsoft.com/office/word/2012/wordml" mc:Ignorable="w14 w15">
   <w:docDefaults>
     <w:rPrDefault>
       <w:rPr>
@@ -1854,7 +2029,7 @@
       </w:pPr>
     </w:pPrDefault>
   </w:docDefaults>
-  <w:latentStyles w:defLockedState="0" w:defUIPriority="99" w:defSemiHidden="0" w:defUnhideWhenUsed="0" w:defQFormat="0" w:count="376">
+  <w:latentStyles w:defLockedState="0" w:defUIPriority="99" w:defSemiHidden="0" w:defUnhideWhenUsed="0" w:defQFormat="0" w:count="371">
     <w:lsdException w:name="Normal" w:uiPriority="0" w:qFormat="1"/>
     <w:lsdException w:name="heading 1" w:uiPriority="9" w:qFormat="1"/>
     <w:lsdException w:name="heading 2" w:semiHidden="1" w:uiPriority="9" w:unhideWhenUsed="1" w:qFormat="1"/>
@@ -1960,6 +2135,7 @@
     <w:lsdException w:name="HTML Sample" w:semiHidden="1" w:unhideWhenUsed="1"/>
     <w:lsdException w:name="HTML Typewriter" w:semiHidden="1" w:unhideWhenUsed="1"/>
     <w:lsdException w:name="HTML Variable" w:semiHidden="1" w:unhideWhenUsed="1"/>
+    <w:lsdException w:name="Normal Table" w:semiHidden="1" w:unhideWhenUsed="1"/>
     <w:lsdException w:name="annotation subject" w:semiHidden="1" w:unhideWhenUsed="1"/>
     <w:lsdException w:name="No List" w:semiHidden="1" w:unhideWhenUsed="1"/>
     <w:lsdException w:name="Outline List 1" w:semiHidden="1" w:unhideWhenUsed="1"/>
@@ -2002,8 +2178,11 @@
     <w:lsdException w:name="Table Contemporary" w:semiHidden="1" w:unhideWhenUsed="1"/>
     <w:lsdException w:name="Table Elegant" w:semiHidden="1" w:unhideWhenUsed="1"/>
     <w:lsdException w:name="Table Professional" w:semiHidden="1" w:unhideWhenUsed="1"/>
+    <w:lsdException w:name="Table Subtle 1" w:semiHidden="1" w:unhideWhenUsed="1"/>
     <w:lsdException w:name="Table Subtle 2" w:semiHidden="1" w:unhideWhenUsed="1"/>
     <w:lsdException w:name="Table Web 1" w:semiHidden="1" w:unhideWhenUsed="1"/>
+    <w:lsdException w:name="Table Web 2" w:semiHidden="1" w:unhideWhenUsed="1"/>
+    <w:lsdException w:name="Table Web 3" w:semiHidden="1" w:unhideWhenUsed="1"/>
     <w:lsdException w:name="Balloon Text" w:semiHidden="1" w:unhideWhenUsed="1"/>
     <w:lsdException w:name="Table Grid" w:uiPriority="39"/>
     <w:lsdException w:name="Table Theme" w:semiHidden="1" w:unhideWhenUsed="1"/>
@@ -2222,11 +2401,6 @@
     <w:lsdException w:name="List Table 5 Dark Accent 6" w:uiPriority="50"/>
     <w:lsdException w:name="List Table 6 Colorful Accent 6" w:uiPriority="51"/>
     <w:lsdException w:name="List Table 7 Colorful Accent 6" w:uiPriority="52"/>
-    <w:lsdException w:name="Mention" w:semiHidden="1" w:unhideWhenUsed="1"/>
-    <w:lsdException w:name="Smart Hyperlink" w:semiHidden="1" w:unhideWhenUsed="1"/>
-    <w:lsdException w:name="Hashtag" w:semiHidden="1" w:unhideWhenUsed="1"/>
-    <w:lsdException w:name="Unresolved Mention" w:semiHidden="1" w:unhideWhenUsed="1"/>
-    <w:lsdException w:name="Smart Link" w:semiHidden="1" w:unhideWhenUsed="1"/>
   </w:latentStyles>
   <w:style w:type="paragraph" w:default="1" w:styleId="a">
     <w:name w:val="Normal"/>
@@ -2281,7 +2455,7 @@
     </w:rPr>
   </w:style>
   <w:style w:type="character" w:customStyle="1" w:styleId="a4">
-    <w:name w:val="Заголовок Знак"/>
+    <w:name w:val="Название Знак"/>
     <w:basedOn w:val="a0"/>
     <w:link w:val="a3"/>
     <w:uiPriority w:val="10"/>
@@ -2358,6 +2532,7 @@
       <w:spacing w:after="0" w:line="240" w:lineRule="auto"/>
     </w:pPr>
     <w:tblPr>
+      <w:tblInd w:w="0" w:type="dxa"/>
       <w:tblBorders>
         <w:top w:val="single" w:sz="4" w:space="0" w:color="auto"/>
         <w:left w:val="single" w:sz="4" w:space="0" w:color="auto"/>
@@ -2366,6 +2541,12 @@
         <w:insideH w:val="single" w:sz="4" w:space="0" w:color="auto"/>
         <w:insideV w:val="single" w:sz="4" w:space="0" w:color="auto"/>
       </w:tblBorders>
+      <w:tblCellMar>
+        <w:top w:w="0" w:type="dxa"/>
+        <w:left w:w="108" w:type="dxa"/>
+        <w:bottom w:w="0" w:type="dxa"/>
+        <w:right w:w="108" w:type="dxa"/>
+      </w:tblCellMar>
     </w:tblPr>
   </w:style>
 </w:styles>

</xml_diff>